<commit_message>
Updating the official doc.
</commit_message>
<xml_diff>
--- a/docs/Diplomna_rabota_Dimitar_Dzhondzhorov_M24463.docx
+++ b/docs/Diplomna_rabota_Dimitar_Dzhondzhorov_M24463.docx
@@ -22,12 +22,7 @@
           </w:tcPr>
           <w:p>
             <w:pPr>
-              <w:pStyle w:val="DoplomnaBody"/>
-              <w:pPrChange w:id="0" w:author="Dimitar Dzhondzhorov" w:date="2015-06-15T12:59:00Z">
-                <w:pPr>
-                  <w:jc w:val="center"/>
-                </w:pPr>
-              </w:pPrChange>
+              <w:jc w:val="center"/>
             </w:pPr>
             <w:r>
               <w:object w:dxaOrig="3137" w:dyaOrig="3871" w14:anchorId="7310CB88">
@@ -53,7 +48,7 @@
                 <v:shape id="_x0000_i1025" type="#_x0000_t75" style="width:65.95pt;height:81.1pt" o:ole="" fillcolor="window">
                   <v:imagedata r:id="rId9" o:title=""/>
                 </v:shape>
-                <o:OLEObject Type="Embed" ProgID="Word.Picture.8" ShapeID="_x0000_i1025" DrawAspect="Content" ObjectID="_1496004469" r:id="rId10"/>
+                <o:OLEObject Type="Embed" ProgID="Word.Picture.8" ShapeID="_x0000_i1025" DrawAspect="Content" ObjectID="_1496089958" r:id="rId10"/>
               </w:object>
             </w:r>
           </w:p>
@@ -139,7 +134,7 @@
                 <v:shape id="_x0000_i1026" type="#_x0000_t75" style="width:59.85pt;height:64.4pt" o:ole="">
                   <v:imagedata r:id="rId11" o:title=""/>
                 </v:shape>
-                <o:OLEObject Type="Embed" ProgID="PBrush" ShapeID="_x0000_i1026" DrawAspect="Content" ObjectID="_1496004470" r:id="rId12"/>
+                <o:OLEObject Type="Embed" ProgID="PBrush" ShapeID="_x0000_i1026" DrawAspect="Content" ObjectID="_1496089959" r:id="rId12"/>
               </w:object>
             </w:r>
           </w:p>
@@ -2449,8 +2444,8 @@
       <w:r>
         <w:t xml:space="preserve"> със сървъри.</w:t>
       </w:r>
-      <w:commentRangeStart w:id="1"/>
-      <w:ins w:id="2" w:author="Mitko" w:date="2015-06-16T08:21:00Z">
+      <w:commentRangeStart w:id="0"/>
+      <w:ins w:id="1" w:author="Mitko" w:date="2015-06-16T08:21:00Z">
         <w:r>
           <w:t xml:space="preserve"> Сървър представлява машина(физическа или виртуална), чиято основна дейност е да съхранява и осигурява достъп до съответната инфомация. Дотогава  цялата информация за </w:t>
         </w:r>
@@ -2466,12 +2461,12 @@
         <w:r>
           <w:t xml:space="preserve"> до другите</w:t>
         </w:r>
-        <w:commentRangeEnd w:id="1"/>
+        <w:commentRangeEnd w:id="0"/>
         <w:r>
           <w:rPr>
             <w:rStyle w:val="CommentReference"/>
           </w:rPr>
-          <w:commentReference w:id="1"/>
+          <w:commentReference w:id="0"/>
         </w:r>
       </w:ins>
       <w:r>
@@ -2480,74 +2475,74 @@
       <w:r>
         <w:t xml:space="preserve"> </w:t>
       </w:r>
-      <w:commentRangeStart w:id="3"/>
-      <w:del w:id="4" w:author="Mitko" w:date="2015-06-16T08:21:00Z">
+      <w:commentRangeStart w:id="2"/>
+      <w:del w:id="3" w:author="Mitko" w:date="2015-06-16T08:21:00Z">
         <w:r>
           <w:delText xml:space="preserve">Също така използването на световната мрежа достига до </w:delText>
         </w:r>
       </w:del>
-      <w:del w:id="5" w:author="Mitko" w:date="2015-06-16T08:12:00Z">
+      <w:del w:id="4" w:author="Mitko" w:date="2015-06-16T08:12:00Z">
         <w:r>
           <w:delText xml:space="preserve">въвеждането на един революционен подход, а именно </w:delText>
         </w:r>
       </w:del>
-      <w:del w:id="6" w:author="Mitko" w:date="2015-06-16T08:21:00Z">
+      <w:del w:id="5" w:author="Mitko" w:date="2015-06-16T08:21:00Z">
         <w:r>
           <w:delText>въвеждането на сървърите. Сървър представлява машина(физическа или виртуална), чиято основна дейност е да съхранява и осигурява достъп до съответната инфомация.</w:delText>
         </w:r>
       </w:del>
-      <w:del w:id="7" w:author="Mitko" w:date="2015-06-16T08:13:00Z">
+      <w:del w:id="6" w:author="Mitko" w:date="2015-06-16T08:13:00Z">
         <w:r>
           <w:delText xml:space="preserve"> Характерното за него е, че той има отделен тип операционна система, която е насочена изклюючително и само към съхраняване на информация и комуникация с други устройства.</w:delText>
         </w:r>
       </w:del>
-      <w:del w:id="8" w:author="Mitko" w:date="2015-06-16T08:21:00Z">
+      <w:del w:id="7" w:author="Mitko" w:date="2015-06-16T08:21:00Z">
         <w:r>
           <w:delText xml:space="preserve"> Дотогава </w:delText>
         </w:r>
       </w:del>
-      <w:del w:id="9" w:author="Mitko" w:date="2015-06-16T08:19:00Z">
+      <w:del w:id="8" w:author="Mitko" w:date="2015-06-16T08:19:00Z">
         <w:r>
           <w:delText>поддържането на архив в дадена библиотека например е било изключително трудна задача поради факта, че</w:delText>
         </w:r>
       </w:del>
-      <w:del w:id="10" w:author="Mitko" w:date="2015-06-16T08:21:00Z">
+      <w:del w:id="9" w:author="Mitko" w:date="2015-06-16T08:21:00Z">
         <w:r>
           <w:delText xml:space="preserve"> цялата информация за </w:delText>
         </w:r>
       </w:del>
-      <w:del w:id="11" w:author="Mitko" w:date="2015-06-16T08:19:00Z">
+      <w:del w:id="10" w:author="Mitko" w:date="2015-06-16T08:19:00Z">
         <w:r>
           <w:delText xml:space="preserve">нея </w:delText>
         </w:r>
       </w:del>
-      <w:del w:id="12" w:author="Mitko" w:date="2015-06-16T08:21:00Z">
+      <w:del w:id="11" w:author="Mitko" w:date="2015-06-16T08:21:00Z">
         <w:r>
           <w:delText>е била трудна за поддържане на повече от един компютър. Това е така защото всяка една промяна в информацията, която тази система използва</w:delText>
         </w:r>
       </w:del>
-      <w:del w:id="13" w:author="Mitko" w:date="2015-06-16T08:19:00Z">
+      <w:del w:id="12" w:author="Mitko" w:date="2015-06-16T08:19:00Z">
         <w:r>
           <w:delText>(например доставка на нови книги)</w:delText>
         </w:r>
       </w:del>
-      <w:del w:id="14" w:author="Mitko" w:date="2015-06-16T08:21:00Z">
+      <w:del w:id="13" w:author="Mitko" w:date="2015-06-16T08:21:00Z">
         <w:r>
           <w:delText xml:space="preserve"> изиска преноса на тази информация до другите</w:delText>
         </w:r>
       </w:del>
-      <w:del w:id="15" w:author="Mitko" w:date="2015-06-16T08:20:00Z">
+      <w:del w:id="14" w:author="Mitko" w:date="2015-06-16T08:20:00Z">
         <w:r>
           <w:delText xml:space="preserve"> компютри посредством физически носители като дискети, дискове и допълнителна човешка дейност свързана с ръчно въвеждане на промените. В същото време е необходимо съхранението на тази информация на повече от едно устройства, защото се случват инциденти винаги и даден такъв може да доведе до загуба на цялата информация.</w:delText>
         </w:r>
       </w:del>
-      <w:commentRangeEnd w:id="3"/>
-      <w:del w:id="16" w:author="Mitko" w:date="2015-06-16T08:21:00Z">
+      <w:commentRangeEnd w:id="2"/>
+      <w:del w:id="15" w:author="Mitko" w:date="2015-06-16T08:21:00Z">
         <w:r>
           <w:rPr>
             <w:rStyle w:val="CommentReference"/>
           </w:rPr>
-          <w:commentReference w:id="3"/>
+          <w:commentReference w:id="2"/>
         </w:r>
       </w:del>
     </w:p>
@@ -2563,13 +2558,13 @@
       <w:pPr>
         <w:pStyle w:val="DoplomnaBody"/>
         <w:rPr>
-          <w:ins w:id="17" w:author="Mitko" w:date="2015-06-16T08:24:00Z"/>
+          <w:ins w:id="16" w:author="Mitko" w:date="2015-06-16T08:24:00Z"/>
         </w:rPr>
       </w:pPr>
       <w:r>
         <w:t>Важна роля има и популяризирането на смартфоните. През 90-те години е рядко срещано някой да притежава мобилен телефон поради това, че не са достатъчно достъпни. През годините от 20</w:t>
       </w:r>
-      <w:ins w:id="18" w:author="Mitko" w:date="2015-06-16T08:24:00Z">
+      <w:ins w:id="17" w:author="Mitko" w:date="2015-06-16T08:24:00Z">
         <w:r>
           <w:t>0</w:t>
         </w:r>
@@ -2577,7 +2572,7 @@
           <w:t>7</w:t>
         </w:r>
       </w:ins>
-      <w:del w:id="19" w:author="Mitko" w:date="2015-06-16T08:24:00Z">
+      <w:del w:id="18" w:author="Mitko" w:date="2015-06-16T08:24:00Z">
         <w:r>
           <w:delText>00</w:delText>
         </w:r>
@@ -2585,17 +2580,17 @@
       <w:r>
         <w:t xml:space="preserve"> до 2010 </w:t>
       </w:r>
-      <w:ins w:id="20" w:author="Mitko" w:date="2015-06-16T08:22:00Z">
+      <w:ins w:id="19" w:author="Mitko" w:date="2015-06-16T08:22:00Z">
         <w:r>
           <w:t xml:space="preserve">се </w:t>
         </w:r>
       </w:ins>
-      <w:ins w:id="21" w:author="Mitko" w:date="2015-06-16T08:23:00Z">
+      <w:ins w:id="20" w:author="Mitko" w:date="2015-06-16T08:23:00Z">
         <w:r>
           <w:t>наблюдава</w:t>
         </w:r>
       </w:ins>
-      <w:del w:id="22" w:author="Mitko" w:date="2015-06-16T08:22:00Z">
+      <w:del w:id="21" w:author="Mitko" w:date="2015-06-16T08:22:00Z">
         <w:r>
           <w:delText xml:space="preserve">те стават все по-мобилни и вече всеки има телефон, но макар и да поддържа опцията за сърфиране в Интернет, това рядко се използва заради същината на телефона и необходимостта от боравене с неговата съвсем различна от стандартната Qwerty клавиатура. Едно от решенията на този проблем е въвеждането на телефони с този тип клавиатура. Въпреки това окончателното премахване на този проблем идва с </w:delText>
         </w:r>
@@ -2607,99 +2602,99 @@
         <w:lastRenderedPageBreak/>
         <w:t>сме ограничени от типа клавиатура, а и екрана е по-голям и позволява разглеждането на повече съдържание</w:t>
       </w:r>
+      <w:del w:id="22" w:author="Mitko" w:date="2015-06-16T08:23:00Z">
+        <w:r>
+          <w:delText xml:space="preserve"> на този тип телефони, отличаващо ги от по-старите им събратя</w:delText>
+        </w:r>
+      </w:del>
+      <w:r>
+        <w:t xml:space="preserve">. </w:t>
+      </w:r>
       <w:del w:id="23" w:author="Mitko" w:date="2015-06-16T08:23:00Z">
         <w:r>
-          <w:delText xml:space="preserve"> на този тип телефони, отличаващо ги от по-старите им събратя</w:delText>
+          <w:delText xml:space="preserve">Така стигаме до наши дни когато вече почти всеки има поне един от горепосочените устройства </w:delText>
         </w:r>
       </w:del>
-      <w:r>
-        <w:t xml:space="preserve">. </w:t>
-      </w:r>
-      <w:del w:id="24" w:author="Mitko" w:date="2015-06-16T08:23:00Z">
-        <w:r>
-          <w:delText xml:space="preserve">Така стигаме до наши дни когато вече почти всеки има поне един от горепосочените устройства </w:delText>
+      <w:ins w:id="24" w:author="Mitko" w:date="2015-06-16T08:23:00Z">
+        <w:r>
+          <w:t xml:space="preserve">Така стигаме до наши дни </w:t>
+        </w:r>
+      </w:ins>
+      <w:r>
+        <w:t>и ежедневно милиарди хора</w:t>
+      </w:r>
+      <w:del w:id="25" w:author="Mitko" w:date="2015-06-16T08:24:00Z">
+        <w:r>
+          <w:delText xml:space="preserve"> ги</w:delText>
         </w:r>
       </w:del>
-      <w:ins w:id="25" w:author="Mitko" w:date="2015-06-16T08:23:00Z">
-        <w:r>
-          <w:t xml:space="preserve">Така стигаме до наши дни </w:t>
+      <w:r>
+        <w:t xml:space="preserve"> използват</w:t>
+      </w:r>
+      <w:ins w:id="26" w:author="Mitko" w:date="2015-06-16T08:24:00Z">
+        <w:r>
+          <w:t xml:space="preserve"> смартфоните</w:t>
         </w:r>
       </w:ins>
       <w:r>
-        <w:t>и ежедневно милиарди хора</w:t>
-      </w:r>
-      <w:del w:id="26" w:author="Mitko" w:date="2015-06-16T08:24:00Z">
-        <w:r>
-          <w:delText xml:space="preserve"> ги</w:delText>
-        </w:r>
-      </w:del>
-      <w:r>
-        <w:t xml:space="preserve"> използват</w:t>
-      </w:r>
-      <w:ins w:id="27" w:author="Mitko" w:date="2015-06-16T08:24:00Z">
-        <w:r>
-          <w:t xml:space="preserve"> смартфоните</w:t>
+        <w:t xml:space="preserve"> за работа с Интернет.</w:t>
+      </w:r>
+    </w:p>
+    <w:p>
+      <w:pPr>
+        <w:pStyle w:val="DoplomnaBody"/>
+      </w:pPr>
+      <w:ins w:id="27" w:author="Mitko" w:date="2015-06-16T08:25:00Z">
+        <w:r>
+          <w:t>В наши дни също така и много институции съхраняват своите данни на сървъри</w:t>
         </w:r>
       </w:ins>
-      <w:r>
-        <w:t xml:space="preserve"> за работа с Интернет.</w:t>
-      </w:r>
-    </w:p>
-    <w:p>
-      <w:pPr>
-        <w:pStyle w:val="DoplomnaBody"/>
-      </w:pPr>
-      <w:ins w:id="28" w:author="Mitko" w:date="2015-06-16T08:25:00Z">
-        <w:r>
-          <w:t>В наши дни също така и много институции съхраняват своите данни на сървъри</w:t>
+      <w:ins w:id="28" w:author="Mitko" w:date="2015-06-16T08:26:00Z">
+        <w:r>
+          <w:t>, които са достъпни през мрежата</w:t>
         </w:r>
       </w:ins>
-      <w:ins w:id="29" w:author="Mitko" w:date="2015-06-16T08:26:00Z">
-        <w:r>
-          <w:t>, които са достъпни през мрежата</w:t>
+      <w:ins w:id="29" w:author="Mitko" w:date="2015-06-16T08:25:00Z">
+        <w:r>
+          <w:t xml:space="preserve">. </w:t>
         </w:r>
       </w:ins>
-      <w:ins w:id="30" w:author="Mitko" w:date="2015-06-16T08:25:00Z">
-        <w:r>
-          <w:t xml:space="preserve">. </w:t>
+      <w:ins w:id="30" w:author="Mitko" w:date="2015-06-16T08:24:00Z">
+        <w:r>
+          <w:t xml:space="preserve">Именно поради популярността на </w:t>
         </w:r>
       </w:ins>
-      <w:ins w:id="31" w:author="Mitko" w:date="2015-06-16T08:24:00Z">
-        <w:r>
-          <w:t xml:space="preserve">Именно поради популярността на </w:t>
+      <w:ins w:id="31" w:author="Mitko" w:date="2015-06-16T08:26:00Z">
+        <w:r>
+          <w:t>последната</w:t>
         </w:r>
       </w:ins>
-      <w:ins w:id="32" w:author="Mitko" w:date="2015-06-16T08:26:00Z">
-        <w:r>
-          <w:t>последната</w:t>
+      <w:ins w:id="32" w:author="Mitko" w:date="2015-06-16T08:25:00Z">
+        <w:r>
+          <w:t>, не са рядкост и злоупотребите, които се извършват през нея</w:t>
         </w:r>
       </w:ins>
-      <w:ins w:id="33" w:author="Mitko" w:date="2015-06-16T08:25:00Z">
-        <w:r>
-          <w:t>, не са рядкост и злоупотребите, които се извършват през нея</w:t>
+      <w:ins w:id="33" w:author="Mitko" w:date="2015-06-16T08:27:00Z">
+        <w:r>
+          <w:t xml:space="preserve">. Това е така, защото данните, които преминават през нея могат да бъдат проследени и достъпени от трети лица. Заради такива проблеми </w:t>
         </w:r>
       </w:ins>
-      <w:ins w:id="34" w:author="Mitko" w:date="2015-06-16T08:27:00Z">
-        <w:r>
-          <w:t xml:space="preserve">. Това е така, защото данните, които преминават през нея могат да бъдат проследени и достъпени от трети лица. Заради такива проблеми </w:t>
+      <w:ins w:id="34" w:author="Mitko" w:date="2015-06-16T08:28:00Z">
+        <w:r>
+          <w:t xml:space="preserve">в последните 20 години </w:t>
         </w:r>
       </w:ins>
-      <w:ins w:id="35" w:author="Mitko" w:date="2015-06-16T08:28:00Z">
-        <w:r>
-          <w:t xml:space="preserve">в последните 20 години </w:t>
+      <w:ins w:id="35" w:author="Mitko" w:date="2015-06-16T08:27:00Z">
+        <w:r>
+          <w:t xml:space="preserve">възниква и един нов </w:t>
         </w:r>
       </w:ins>
-      <w:ins w:id="36" w:author="Mitko" w:date="2015-06-16T08:27:00Z">
-        <w:r>
-          <w:t xml:space="preserve">възниква и един нов </w:t>
+      <w:ins w:id="36" w:author="Mitko" w:date="2015-06-16T08:28:00Z">
+        <w:r>
+          <w:t>клон на софтуерната разработка – осигуряване на софтуерната сигурност.</w:t>
         </w:r>
       </w:ins>
-      <w:ins w:id="37" w:author="Mitko" w:date="2015-06-16T08:28:00Z">
-        <w:r>
-          <w:t>клон на софтуерната разработка – осигуряване на софтуерната сигурност.</w:t>
-        </w:r>
-      </w:ins>
-      <w:ins w:id="38" w:author="Mitko" w:date="2015-06-16T08:24:00Z">
+      <w:ins w:id="37" w:author="Mitko" w:date="2015-06-16T08:24:00Z">
         <w:r>
           <w:t xml:space="preserve"> </w:t>
         </w:r>
@@ -2737,7 +2732,7 @@
       <w:pPr>
         <w:pStyle w:val="DoplomnaBody"/>
         <w:rPr>
-          <w:ins w:id="39" w:author="Mitko" w:date="2015-06-14T22:31:00Z"/>
+          <w:ins w:id="38" w:author="Mitko" w:date="2015-06-14T22:31:00Z"/>
           <w:lang w:val="en-US"/>
         </w:rPr>
       </w:pPr>
@@ -2768,27 +2763,27 @@
       <w:r>
         <w:t xml:space="preserve"> чието основно предимство е оптимизиране на времето за проверка на заявките за съдържание на зловреден код.</w:t>
       </w:r>
-      <w:ins w:id="40" w:author="Mitko" w:date="2015-06-16T08:30:00Z">
+      <w:ins w:id="39" w:author="Mitko" w:date="2015-06-16T08:30:00Z">
         <w:r>
           <w:t xml:space="preserve"> Задачите, произлизащи от тази цел</w:t>
         </w:r>
       </w:ins>
-      <w:ins w:id="41" w:author="Mitko" w:date="2015-06-16T08:33:00Z">
+      <w:ins w:id="40" w:author="Mitko" w:date="2015-06-16T08:33:00Z">
         <w:r>
           <w:t>,</w:t>
         </w:r>
       </w:ins>
-      <w:ins w:id="42" w:author="Mitko" w:date="2015-06-16T08:30:00Z">
+      <w:ins w:id="41" w:author="Mitko" w:date="2015-06-16T08:30:00Z">
         <w:r>
           <w:t xml:space="preserve"> са най-общо обзор и анализ на проблемната област, дефиниране на модел за предсказване на атаки</w:t>
         </w:r>
       </w:ins>
-      <w:ins w:id="43" w:author="Mitko" w:date="2015-06-16T08:31:00Z">
+      <w:ins w:id="42" w:author="Mitko" w:date="2015-06-16T08:31:00Z">
         <w:r>
           <w:t xml:space="preserve"> и изисквания към софтуерен инструмент, който да г</w:t>
         </w:r>
       </w:ins>
-      <w:ins w:id="44" w:author="Mitko" w:date="2015-06-16T08:32:00Z">
+      <w:ins w:id="43" w:author="Mitko" w:date="2015-06-16T08:32:00Z">
         <w:r>
           <w:t>о имплементира</w:t>
         </w:r>
@@ -2796,11 +2791,11 @@
           <w:t>. След това ще продължим с реализация на инструмента, тестване и експерименти. Нека сега да структурираме гореспоменатите задачи:</w:t>
         </w:r>
       </w:ins>
-      <w:del w:id="45" w:author="Mitko" w:date="2015-06-16T08:30:00Z">
+      <w:del w:id="44" w:author="Mitko" w:date="2015-06-16T08:30:00Z">
         <w:r>
           <w:delText xml:space="preserve"> </w:delText>
         </w:r>
-        <w:commentRangeStart w:id="46"/>
+        <w:commentRangeStart w:id="45"/>
         <w:r>
           <w:delText xml:space="preserve">Ще анализираме основните видове атаки от този тип, като ще обърнем внимание и на другите най-популярни. След това ще се запознаем със съществуващи решения и методологии за справяне и облекчаване на последствията от нападение от тип </w:delText>
         </w:r>
@@ -2819,12 +2814,12 @@
         <w:r>
           <w:delText>. Накрая ще предоставим и алгоритъм за справяне с основните типове атаки от този вид и инструмент, чрез който да го онагледим. Така след като е достъпен този алгоритъм, ще бъде по лесно за евентуалните компании, които се интересуват от намиране на решение за този проблем, което обаче да не претоварва сървърите с излишни обработки и проверки. За да постигнем поставените цели ще преминем през решаването на следните задачи</w:delText>
         </w:r>
-        <w:commentRangeEnd w:id="46"/>
+        <w:commentRangeEnd w:id="45"/>
         <w:r>
           <w:rPr>
             <w:rStyle w:val="CommentReference"/>
           </w:rPr>
-          <w:commentReference w:id="46"/>
+          <w:commentReference w:id="45"/>
         </w:r>
       </w:del>
       <w:r>
@@ -2982,7 +2977,7 @@
           <w:lang w:val="en-US"/>
         </w:rPr>
       </w:pPr>
-      <w:commentRangeStart w:id="47"/>
+      <w:commentRangeStart w:id="46"/>
       <w:r>
         <w:rPr>
           <w:lang w:val="ru-RU"/>
@@ -3007,52 +3002,52 @@
       <w:r>
         <w:t>инжекция и техни решения под формата на методологии и алгоритми. При наличен обзор на проблемната област, е разработена методология, целяща да предложи защита от основните атаки от разглеждания тип при оптимизиран брой операции и итерации. Накрая е разгледано допълнително разработеното приложение, илюстриращо на пректика вече описаната методология и следващи стъпки за подобряване то му.</w:t>
       </w:r>
-      <w:commentRangeEnd w:id="47"/>
+      <w:commentRangeEnd w:id="46"/>
       <w:r>
         <w:rPr>
           <w:rStyle w:val="CommentReference"/>
         </w:rPr>
-        <w:commentReference w:id="47"/>
-      </w:r>
-    </w:p>
-    <w:p>
-      <w:pPr>
-        <w:pStyle w:val="DoplomnaBody"/>
-        <w:rPr>
-          <w:ins w:id="48" w:author="Mitko" w:date="2015-06-16T23:52:00Z"/>
-        </w:rPr>
-      </w:pPr>
-      <w:ins w:id="49" w:author="Mitko" w:date="2015-06-16T23:52:00Z">
+        <w:commentReference w:id="46"/>
+      </w:r>
+    </w:p>
+    <w:p>
+      <w:pPr>
+        <w:pStyle w:val="DoplomnaBody"/>
+        <w:rPr>
+          <w:ins w:id="47" w:author="Mitko" w:date="2015-06-17T21:41:00Z"/>
+        </w:rPr>
+      </w:pPr>
+      <w:ins w:id="48" w:author="Mitko" w:date="2015-06-16T23:52:00Z">
         <w:r>
           <w:t>Нека представим структурата на настоящата дипломна работа. Във втора глава ще въведем читателите в областта на софтуерната сигурност и в частност атаките към нея</w:t>
         </w:r>
       </w:ins>
-      <w:ins w:id="50" w:author="Mitko" w:date="2015-06-16T23:57:00Z">
+      <w:ins w:id="49" w:author="Mitko" w:date="2015-06-16T23:57:00Z">
         <w:r>
           <w:t>(секция 2.1.2.)</w:t>
         </w:r>
       </w:ins>
-      <w:ins w:id="51" w:author="Mitko" w:date="2015-06-16T23:52:00Z">
+      <w:ins w:id="50" w:author="Mitko" w:date="2015-06-16T23:52:00Z">
         <w:r>
           <w:t xml:space="preserve">. </w:t>
         </w:r>
       </w:ins>
-      <w:ins w:id="52" w:author="Mitko" w:date="2015-06-16T23:55:00Z">
+      <w:ins w:id="51" w:author="Mitko" w:date="2015-06-16T23:55:00Z">
         <w:r>
           <w:t>След това ще разгледаме основните типове атаки</w:t>
         </w:r>
       </w:ins>
-      <w:ins w:id="53" w:author="Mitko" w:date="2015-06-16T23:57:00Z">
+      <w:ins w:id="52" w:author="Mitko" w:date="2015-06-16T23:57:00Z">
         <w:r>
           <w:t>(секция 2.1.3)</w:t>
         </w:r>
       </w:ins>
-      <w:ins w:id="54" w:author="Mitko" w:date="2015-06-16T23:55:00Z">
+      <w:ins w:id="53" w:author="Mitko" w:date="2015-06-16T23:55:00Z">
         <w:r>
           <w:t xml:space="preserve"> и ще се концентрираме върху различните видове ат</w:t>
         </w:r>
       </w:ins>
-      <w:ins w:id="55" w:author="Mitko" w:date="2015-06-16T23:56:00Z">
+      <w:ins w:id="54" w:author="Mitko" w:date="2015-06-16T23:56:00Z">
         <w:r>
           <w:t xml:space="preserve">аки от тип </w:t>
         </w:r>
@@ -3066,29 +3061,216 @@
           <w:t>инжекция(секция 2.2)</w:t>
         </w:r>
       </w:ins>
-      <w:ins w:id="56" w:author="Mitko" w:date="2015-06-16T23:58:00Z">
+      <w:ins w:id="55" w:author="Mitko" w:date="2015-06-16T23:58:00Z">
         <w:r>
           <w:t xml:space="preserve">. В </w:t>
         </w:r>
       </w:ins>
-      <w:ins w:id="57" w:author="Mitko" w:date="2015-06-16T23:59:00Z">
+      <w:ins w:id="56" w:author="Mitko" w:date="2015-06-16T23:59:00Z">
         <w:r>
           <w:t>глава 2.3. ще анализираме</w:t>
         </w:r>
       </w:ins>
-      <w:ins w:id="58" w:author="Mitko" w:date="2015-06-16T23:58:00Z">
+      <w:ins w:id="57" w:author="Mitko" w:date="2015-06-16T23:58:00Z">
         <w:r>
           <w:t xml:space="preserve"> </w:t>
         </w:r>
       </w:ins>
-    </w:p>
-    <w:p>
-      <w:pPr>
-        <w:pStyle w:val="DoplomnaBody"/>
-      </w:pPr>
-      <w:bookmarkStart w:id="59" w:name="_GoBack"/>
-    </w:p>
-    <w:bookmarkEnd w:id="59"/>
+      <w:ins w:id="58" w:author="Mitko" w:date="2015-06-17T21:33:00Z">
+        <w:r>
+          <w:t>различните архитектурни подходи</w:t>
+        </w:r>
+      </w:ins>
+      <w:ins w:id="59" w:author="Mitko" w:date="2015-06-17T21:36:00Z">
+        <w:r>
+          <w:t xml:space="preserve"> за справяне и смегчаване на последствията от евентуални атаки от тип </w:t>
+        </w:r>
+      </w:ins>
+      <w:ins w:id="60" w:author="Mitko" w:date="2015-06-17T21:37:00Z">
+        <w:r>
+          <w:rPr>
+            <w:lang w:val="en-US"/>
+          </w:rPr>
+          <w:t xml:space="preserve">SQL </w:t>
+        </w:r>
+        <w:r>
+          <w:t>инжекция.</w:t>
+        </w:r>
+      </w:ins>
+      <w:ins w:id="61" w:author="Mitko" w:date="2015-06-17T21:39:00Z">
+        <w:r>
+          <w:t xml:space="preserve">В рамките на секция 2 ще се запознаем и двата реализирани алгоритъма за предотвратяване на </w:t>
+        </w:r>
+      </w:ins>
+      <w:ins w:id="62" w:author="Mitko" w:date="2015-06-17T21:40:00Z">
+        <w:r>
+          <w:rPr>
+            <w:lang w:val="en-US"/>
+          </w:rPr>
+          <w:t>SQL</w:t>
+        </w:r>
+        <w:r>
+          <w:t xml:space="preserve"> инжекции</w:t>
+        </w:r>
+      </w:ins>
+      <w:ins w:id="63" w:author="Mitko" w:date="2015-06-17T21:41:00Z">
+        <w:r>
+          <w:t xml:space="preserve">(глава </w:t>
+        </w:r>
+      </w:ins>
+      <w:ins w:id="64" w:author="Mitko" w:date="2015-06-17T21:48:00Z">
+        <w:r>
+          <w:t>2.4</w:t>
+        </w:r>
+      </w:ins>
+      <w:ins w:id="65" w:author="Mitko" w:date="2015-06-17T21:41:00Z">
+        <w:r>
+          <w:t>).</w:t>
+        </w:r>
+      </w:ins>
+    </w:p>
+    <w:p>
+      <w:pPr>
+        <w:pStyle w:val="DoplomnaBody"/>
+        <w:rPr>
+          <w:ins w:id="66" w:author="Mitko" w:date="2015-06-16T23:52:00Z"/>
+        </w:rPr>
+      </w:pPr>
+      <w:ins w:id="67" w:author="Mitko" w:date="2015-06-17T21:41:00Z">
+        <w:r>
+          <w:t xml:space="preserve">Следва 3та секция, в която ше разгледаме алгоритъма, който ще предложим за откриване </w:t>
+        </w:r>
+      </w:ins>
+      <w:ins w:id="68" w:author="Mitko" w:date="2015-06-17T21:44:00Z">
+        <w:r>
+          <w:t xml:space="preserve">на аномалии в потребителското поведение от вида сляпа </w:t>
+        </w:r>
+        <w:r>
+          <w:rPr>
+            <w:lang w:val="en-US"/>
+          </w:rPr>
+          <w:t xml:space="preserve">SQL </w:t>
+        </w:r>
+        <w:r>
+          <w:t>инжекция</w:t>
+        </w:r>
+      </w:ins>
+      <w:ins w:id="69" w:author="Mitko" w:date="2015-06-17T21:47:00Z">
+        <w:r>
+          <w:t xml:space="preserve"> и ще го сравним с вече разгледаните алгоритми от секция 2.4</w:t>
+        </w:r>
+      </w:ins>
+      <w:ins w:id="70" w:author="Mitko" w:date="2015-06-17T21:44:00Z">
+        <w:r>
+          <w:t xml:space="preserve">. </w:t>
+        </w:r>
+      </w:ins>
+      <w:ins w:id="71" w:author="Mitko" w:date="2015-06-17T21:52:00Z">
+        <w:r>
+          <w:t>След това ще представим и технологиите</w:t>
+        </w:r>
+      </w:ins>
+      <w:ins w:id="72" w:author="Mitko" w:date="2015-06-17T21:58:00Z">
+        <w:r>
+          <w:t xml:space="preserve"> в секция 4</w:t>
+        </w:r>
+      </w:ins>
+      <w:ins w:id="73" w:author="Mitko" w:date="2015-06-17T21:52:00Z">
+        <w:r>
+          <w:t>, които сме използвали при реализац</w:t>
+        </w:r>
+      </w:ins>
+      <w:ins w:id="74" w:author="Mitko" w:date="2015-06-17T21:56:00Z">
+        <w:r>
+          <w:t>ията на инструмента</w:t>
+        </w:r>
+      </w:ins>
+      <w:ins w:id="75" w:author="Mitko" w:date="2015-06-17T21:57:00Z">
+        <w:r>
+          <w:t>, скойто ще илюстрираме алгоритъма в предишната секция.</w:t>
+        </w:r>
+      </w:ins>
+      <w:ins w:id="76" w:author="Mitko" w:date="2015-06-17T21:58:00Z">
+        <w:r>
+          <w:t xml:space="preserve"> Освен технологиите, ще представим и различни диаграми, свързани с приложението </w:t>
+        </w:r>
+      </w:ins>
+      <w:ins w:id="77" w:author="Mitko" w:date="2015-06-17T21:59:00Z">
+        <w:r>
+          <w:t>–</w:t>
+        </w:r>
+      </w:ins>
+      <w:ins w:id="78" w:author="Mitko" w:date="2015-06-17T21:58:00Z">
+        <w:r>
+          <w:t xml:space="preserve"> на </w:t>
+        </w:r>
+      </w:ins>
+      <w:ins w:id="79" w:author="Mitko" w:date="2015-06-17T21:59:00Z">
+        <w:r>
+          <w:t>базата данни, архитектурна и потребителски сценарии. Тях ще</w:t>
+        </w:r>
+      </w:ins>
+      <w:ins w:id="80" w:author="Mitko" w:date="2015-06-17T22:00:00Z">
+        <w:r>
+          <w:t xml:space="preserve"> разгледаме в секция 5. </w:t>
+        </w:r>
+      </w:ins>
+      <w:ins w:id="81" w:author="Mitko" w:date="2015-06-17T22:05:00Z">
+        <w:r>
+          <w:t xml:space="preserve">Предпоследната глава 6 ще е концентрирана върху тестовият инструмент, който сме създали като допълнение към </w:t>
+        </w:r>
+      </w:ins>
+      <w:ins w:id="82" w:author="Mitko" w:date="2015-06-17T22:07:00Z">
+        <w:r>
+          <w:t>дипломната работа</w:t>
+        </w:r>
+      </w:ins>
+      <w:ins w:id="83" w:author="Mitko" w:date="2015-06-17T22:09:00Z">
+        <w:r>
+          <w:t>. С</w:t>
+        </w:r>
+      </w:ins>
+      <w:ins w:id="84" w:author="Mitko" w:date="2015-06-17T22:07:00Z">
+        <w:r>
+          <w:t xml:space="preserve"> </w:t>
+        </w:r>
+      </w:ins>
+      <w:ins w:id="85" w:author="Mitko" w:date="2015-06-17T22:09:00Z">
+        <w:r>
+          <w:t>него</w:t>
+        </w:r>
+      </w:ins>
+      <w:ins w:id="86" w:author="Mitko" w:date="2015-06-17T22:07:00Z">
+        <w:r>
+          <w:t xml:space="preserve"> целим да покажем действието на нашия </w:t>
+        </w:r>
+        <w:r>
+          <w:lastRenderedPageBreak/>
+          <w:t xml:space="preserve">алгоритъм в почти реални условия, в които много потребители с различни </w:t>
+        </w:r>
+      </w:ins>
+      <w:ins w:id="87" w:author="Mitko" w:date="2015-06-17T22:09:00Z">
+        <w:r>
+          <w:rPr>
+            <w:lang w:val="en-US"/>
+          </w:rPr>
+          <w:t xml:space="preserve">IP </w:t>
+        </w:r>
+        <w:r>
+          <w:t>адреси изпращат заявки към сървъра, на който се намира приложението.</w:t>
+        </w:r>
+      </w:ins>
+      <w:ins w:id="88" w:author="Mitko" w:date="2015-06-17T22:12:00Z">
+        <w:r>
+          <w:t xml:space="preserve"> Ще завършим дипломната работа с глава посветена на заключения за текущата дипломна работа, както и насоки за бъдещо развитие.</w:t>
+        </w:r>
+      </w:ins>
+    </w:p>
+    <w:p>
+      <w:pPr>
+        <w:pStyle w:val="DoplomnaBody"/>
+      </w:pPr>
+    </w:p>
     <w:p>
       <w:pPr>
         <w:pStyle w:val="DiplomnaHeading"/>
@@ -3128,18 +3310,14 @@
         <w:t xml:space="preserve"> </w:t>
       </w:r>
       <w:r>
-        <w:t xml:space="preserve">вече е достъпен до </w:t>
-      </w:r>
-      <w:r>
-        <w:lastRenderedPageBreak/>
-        <w:t xml:space="preserve">изключително много хора, расте и броят на злоупотребите с него. Първите атаки над даден софтуер са извършени през </w:t>
-      </w:r>
-      <w:del w:id="60" w:author="Mitko" w:date="2015-06-14T22:50:00Z">
+        <w:t xml:space="preserve">вече е достъпен до изключително много хора, расте и броят на злоупотребите с него. Първите атаки над даден софтуер са извършени през </w:t>
+      </w:r>
+      <w:del w:id="89" w:author="Mitko" w:date="2015-06-14T22:50:00Z">
         <w:r>
           <w:delText>80те</w:delText>
         </w:r>
       </w:del>
-      <w:ins w:id="61" w:author="Mitko" w:date="2015-06-14T22:50:00Z">
+      <w:ins w:id="90" w:author="Mitko" w:date="2015-06-14T22:50:00Z">
         <w:r>
           <w:rPr>
             <w:lang w:val="en-US"/>
@@ -3153,12 +3331,12 @@
       <w:r>
         <w:t xml:space="preserve">, когато се </w:t>
       </w:r>
-      <w:del w:id="62" w:author="Mitko" w:date="2015-06-14T22:51:00Z">
+      <w:del w:id="91" w:author="Mitko" w:date="2015-06-14T22:51:00Z">
         <w:r>
           <w:delText xml:space="preserve">сформират </w:delText>
         </w:r>
       </w:del>
-      <w:ins w:id="63" w:author="Mitko" w:date="2015-06-14T22:51:00Z">
+      <w:ins w:id="92" w:author="Mitko" w:date="2015-06-14T22:51:00Z">
         <w:r>
           <w:t>появяват</w:t>
         </w:r>
@@ -3169,7 +3347,7 @@
       <w:r>
         <w:t>така наречените хакерски банди</w:t>
       </w:r>
-      <w:ins w:id="64" w:author="Mitko" w:date="2015-06-14T22:53:00Z">
+      <w:ins w:id="93" w:author="Mitko" w:date="2015-06-14T22:53:00Z">
         <w:r>
           <w:t>,</w:t>
         </w:r>
@@ -3177,17 +3355,17 @@
       <w:r>
         <w:t xml:space="preserve"> </w:t>
       </w:r>
-      <w:del w:id="65" w:author="Mitko" w:date="2015-06-14T22:53:00Z">
+      <w:del w:id="94" w:author="Mitko" w:date="2015-06-14T22:53:00Z">
         <w:r>
           <w:delText>като</w:delText>
         </w:r>
       </w:del>
-      <w:ins w:id="66" w:author="Mitko" w:date="2015-06-14T22:53:00Z">
+      <w:ins w:id="95" w:author="Mitko" w:date="2015-06-14T22:53:00Z">
         <w:r>
           <w:t>чиято сновна цел е осъществяването на безплатни телефонни разговори</w:t>
         </w:r>
       </w:ins>
-      <w:del w:id="67" w:author="Mitko" w:date="2015-06-14T22:54:00Z">
+      <w:del w:id="96" w:author="Mitko" w:date="2015-06-14T22:54:00Z">
         <w:r>
           <w:delText xml:space="preserve"> </w:delText>
         </w:r>
@@ -3195,37 +3373,37 @@
       <w:r>
         <w:t>.</w:t>
       </w:r>
-      <w:ins w:id="68" w:author="Mitko" w:date="2015-06-14T22:55:00Z">
+      <w:ins w:id="97" w:author="Mitko" w:date="2015-06-14T22:55:00Z">
         <w:r>
           <w:t xml:space="preserve"> 90те години се считат за зората на съвременната индустрия за осигуряване на софтуерна сигурност</w:t>
         </w:r>
       </w:ins>
-      <w:ins w:id="69" w:author="Mitko" w:date="2015-06-14T22:56:00Z">
+      <w:ins w:id="98" w:author="Mitko" w:date="2015-06-14T22:56:00Z">
         <w:r>
           <w:t xml:space="preserve">. Това е и десетилетието, в което се появява и един от най-популярните </w:t>
         </w:r>
       </w:ins>
-      <w:ins w:id="70" w:author="Mitko" w:date="2015-06-14T22:57:00Z">
+      <w:ins w:id="99" w:author="Mitko" w:date="2015-06-14T22:57:00Z">
         <w:r>
           <w:t>видове</w:t>
         </w:r>
       </w:ins>
-      <w:ins w:id="71" w:author="Mitko" w:date="2015-06-14T22:56:00Z">
+      <w:ins w:id="100" w:author="Mitko" w:date="2015-06-14T22:56:00Z">
         <w:r>
           <w:t xml:space="preserve"> софтуерни атаки</w:t>
         </w:r>
       </w:ins>
-      <w:ins w:id="72" w:author="Mitko" w:date="2015-06-14T22:57:00Z">
+      <w:ins w:id="101" w:author="Mitko" w:date="2015-06-14T22:57:00Z">
         <w:r>
           <w:t xml:space="preserve"> – тези за отказване на достъп.</w:t>
         </w:r>
       </w:ins>
-      <w:del w:id="73" w:author="Mitko" w:date="2015-06-14T22:54:00Z">
+      <w:del w:id="102" w:author="Mitko" w:date="2015-06-14T22:54:00Z">
         <w:r>
           <w:delText xml:space="preserve"> </w:delText>
         </w:r>
       </w:del>
-      <w:ins w:id="74" w:author="Mitko" w:date="2015-06-14T22:47:00Z">
+      <w:ins w:id="103" w:author="Mitko" w:date="2015-06-14T22:47:00Z">
         <w:r>
           <w:rPr>
             <w:lang w:val="en-US"/>
@@ -3252,7 +3430,7 @@
         <w:tab/>
         <w:t>Макар и да се наблюдава намаляване на броя атаки последните години, това се дължи по-скоро на тенденцията атаките да стават по-сложни и мащабни, защото вече има разработени системи за превенция на част от съществуващите атаки. Евентуална причина софтуерните атаки да стават все по сложни е значително улеснения процес на разработка на  по-сложен и комплексен софтуер.</w:t>
       </w:r>
-      <w:ins w:id="75" w:author="Mitko" w:date="2015-06-16T08:35:00Z">
+      <w:ins w:id="104" w:author="Mitko" w:date="2015-06-16T08:35:00Z">
         <w:r>
           <w:t xml:space="preserve"> </w:t>
         </w:r>
@@ -3261,7 +3439,7 @@
     <w:p>
       <w:pPr>
         <w:rPr>
-          <w:ins w:id="76" w:author="Mitko" w:date="2015-06-16T20:13:00Z"/>
+          <w:ins w:id="105" w:author="Mitko" w:date="2015-06-16T20:13:00Z"/>
           <w:lang w:val="en-US"/>
         </w:rPr>
       </w:pPr>
@@ -3324,7 +3502,11 @@
         <w:pStyle w:val="DoplomnaBody"/>
       </w:pPr>
       <w:r>
-        <w:t>В началото сайтовете са по-малки и не толкова развити и информативни. Постепенно обаче те започват да стават все по-обемни и сложни като структура, както и да се увеличава трафика към сървъра, който съхранява страниците. Появява се необходимостта даден сайт да се пази на повече от един сървър с цел справяне с тези условия.</w:t>
+        <w:t xml:space="preserve">В началото сайтовете са по-малки и не толкова развити и информативни. Постепенно обаче те започват да стават все по-обемни и сложни като структура, </w:t>
+      </w:r>
+      <w:r>
+        <w:lastRenderedPageBreak/>
+        <w:t>както и да се увеличава трафика към сървъра, който съхранява страниците. Появява се необходимостта даден сайт да се пази на повече от един сървър с цел справяне с тези условия.</w:t>
       </w:r>
     </w:p>
     <w:p>
@@ -3346,33 +3528,33 @@
         <w:pStyle w:val="DoplomnaBody"/>
       </w:pPr>
       <w:r>
-        <w:t xml:space="preserve">Уеб приложение наричаме съвкупност от различни уеб и браузърни технологии с цел създаване на софтуер, чиято цел е решаването на една или повече задачи. Характерни за тях са т.нар. персонализиране на уеб съдържание, изпълним код в браузъра на потребителя и други. Първото представлява отчитане на потребителя, който взаимодейства с приложението на определения браузър, и показва уникално за всеки потребител съдържание във визуализираната от браузъра страница. Това може да бъде потребителска мета-информация и други. Типични примери са електронните магазини, онлайн поща и всеки един модул за идентифициране на потребител на дадено приложение. </w:t>
+        <w:t>Уеб приложение наричаме съвкупност от различни уеб и браузърни технологии с цел създаване на софтуер, чиято цел е решаването на една или повече задачи. Характерни за тях са т.нар. персонализиране на уеб съдържание, изпълним код в браузъра на потребителя и други. Първото представлява отчитане на потребителя, който взаимодейства с приложението на определения браузър, и показва уникално за всеки потребител съдържание във визуализираната от браузъра страница. Това може да бъде потребителска мета-информация и други. Типични примери са електронните магазини, онлайн поща и всеки един модул за идентифициране на потребител на дадено приложение. Втория аспект представлява едно ниво по-високо в развитието на структурата на съдържанието на дадена страница, а именно вече дадени потребителски действия могат да предизвикат изпълнението на даден код, което би довели до промяна на съдържанието на страницата. По този начин последната вече не е чисто статична като при стандартните браузъри, а вече е динамична.[9] Най-известният и използван език за обработка на динамично съдържание в браузъра е JavaScript. Той представлява скриптов език за създаване на динамични уеб страници.Скриптов език наричаме такъв, чрез който се създават скриптове или програми, които вместо да се компилират, се интерпретират директно. Понеже уеб приложенията, както и уеб сайтовете се съхраняват на сървъри. Затова процесът на инсталиране на дадено приложение в сървърна среда наричаме вграждаме на приложение.</w:t>
+      </w:r>
+    </w:p>
+    <w:p>
+      <w:pPr>
+        <w:pStyle w:val="DoplomnaBody"/>
+      </w:pPr>
+      <w:r>
+        <w:t>Положителните страни на уеб приложенията са, че те не трябва да се инсталират на устройството на даден клиент, за да може да работи с него той трябва просто да го достъпи чрез даден браузър. Това спестява много работа, свързана с инсталирането на софтуера много пъти. В наши дни повечето големи приложения на Майкрософт и други корпорации имат създадени уеб версии. Това улеснява много тези организации, защото иначе те не само трябва да произведат огромно количество хардуерни носители(най-вече дискове), на които да се намират инсталационните файлове, но и да следят за възникващи проблеми на всяко едно от устройствата, на които е инсталиран софтуера. От друга страна дадено уеб приложение е много по-лесно за поддръжка и поправка на дадени проблеми с него. Също така при евентуално издаване на нова версия или на някакъв ъпдейт, трябва отново да се следи за това на всички компютри да се инсталира новата версия, докато в нашия случай усилията са концентрирани само върху заместването на старата версия на приложението на сървъра с нова.</w:t>
+      </w:r>
+    </w:p>
+    <w:p>
+      <w:pPr>
+        <w:pStyle w:val="DoplomnaBody"/>
+      </w:pPr>
+      <w:r>
+        <w:t xml:space="preserve">Разбира се както всичко останало и уеб приложенията имат своите недостатъци. Един от тях е засиленият поток към сървъра, на който е разположено приложението. Трябва много добре да е </w:t>
+      </w:r>
+      <w:r>
+        <w:t xml:space="preserve">проектирана </w:t>
+      </w:r>
+      <w:r>
+        <w:t xml:space="preserve">сървърната архитектура, така че да не се получи претоварване на сървърът/те. Също така е </w:t>
       </w:r>
       <w:r>
         <w:lastRenderedPageBreak/>
-        <w:t>Втория аспект представлява едно ниво по-високо в развитието на структурата на съдържанието на дадена страница, а именно вече дадени потребителски действия могат да предизвикат изпълнението на даден код, което би довели до промяна на съдържанието на страницата. По този начин последната вече не е чисто статична като при стандартните браузъри, а вече е динамична.[9] Най-известният и използван език за обработка на динамично съдържание в браузъра е JavaScript. Той представлява скриптов език за създаване на динамични уеб страници.Скриптов език наричаме такъв, чрез който се създават скриптове или програми, които вместо да се компилират, се интерпретират директно. Понеже уеб приложенията, както и уеб сайтовете се съхраняват на сървъри. Затова процесът на инсталиране на дадено приложение в сървърна среда наричаме вграждаме на приложение.</w:t>
-      </w:r>
-    </w:p>
-    <w:p>
-      <w:pPr>
-        <w:pStyle w:val="DoplomnaBody"/>
-      </w:pPr>
-      <w:r>
-        <w:t>Положителните страни на уеб приложенията са, че те не трябва да се инсталират на устройството на даден клиент, за да може да работи с него той трябва просто да го достъпи чрез даден браузър. Това спестява много работа, свързана с инсталирането на софтуера много пъти. В наши дни повечето големи приложения на Майкрософт и други корпорации имат създадени уеб версии. Това улеснява много тези организации, защото иначе те не само трябва да произведат огромно количество хардуерни носители(най-вече дискове), на които да се намират инсталационните файлове, но и да следят за възникващи проблеми на всяко едно от устройствата, на които е инсталиран софтуера. От друга страна дадено уеб приложение е много по-лесно за поддръжка и поправка на дадени проблеми с него. Също така при евентуално издаване на нова версия или на някакъв ъпдейт, трябва отново да се следи за това на всички компютри да се инсталира новата версия, докато в нашия случай усилията са концентрирани само върху заместването на старата версия на приложението на сървъра с нова.</w:t>
-      </w:r>
-    </w:p>
-    <w:p>
-      <w:pPr>
-        <w:pStyle w:val="DoplomnaBody"/>
-      </w:pPr>
-      <w:r>
-        <w:t xml:space="preserve">Разбира се както всичко останало и уеб приложенията имат своите недостатъци. Един от тях е засиленият поток към сървъра, на който е разположено приложението. Трябва много добре да е </w:t>
-      </w:r>
-      <w:r>
-        <w:t xml:space="preserve">проектирана </w:t>
-      </w:r>
-      <w:r>
-        <w:t>сървърната архитектура, така че да не се получи претоварване на сървърът/те. Също така е добре да се предвиди и стратегия ако броят на тези потребители нарасне още повече.</w:t>
+        <w:t>добре да се предвиди и стратегия ако броят на тези потребители нарасне още повече.</w:t>
       </w:r>
     </w:p>
     <w:p>
@@ -3420,11 +3602,7 @@
         <w:pStyle w:val="DoplomnaBody"/>
       </w:pPr>
       <w:r>
-        <w:t xml:space="preserve">Цялост на дадена система представлява поддръжката на постоянство, точност и достоверност на данните през целия и жизнен цикъл. Това включва и подсигуряване на това информацията между клиента и сървъра да не може да бъде променяна от неоторизирани лица. Добри практики за запазване на целостта на дадена система са въвеждането на механизми за криптиране на данните, които се обменят между клиентите и сървъра и използване на резервни </w:t>
-      </w:r>
-      <w:r>
-        <w:lastRenderedPageBreak/>
-        <w:t>копия на данните, които могат да бъдат загубени при евентуална атака, която да разруши тази характеристика на системите.</w:t>
+        <w:t>Цялост на дадена система представлява поддръжката на постоянство, точност и достоверност на данните през целия и жизнен цикъл. Това включва и подсигуряване на това информацията между клиента и сървъра да не може да бъде променяна от неоторизирани лица. Добри практики за запазване на целостта на дадена система са въвеждането на механизми за криптиране на данните, които се обменят между клиентите и сървъра и използване на резервни копия на данните, които могат да бъдат загубени при евентуална атака, която да разруши тази характеристика на системите.</w:t>
       </w:r>
     </w:p>
     <w:p>
@@ -3477,7 +3655,11 @@
         <w:pStyle w:val="DoplomnaBody"/>
       </w:pPr>
       <w:r>
-        <w:t>С увеличаване на популярността на Интернет и Световният уеб, постепенно расте и броят на злоупотребите в него. Особено в последните години се е увеличил и броят на различните видове софтурени атаки. Само за периода от 2006 до 2014 броят атаки годишно се е увеличил с над 2000. Сред най-популярнитесред тях са SQL инжекцията, разбиване на акаунти, кръстосано скриптиране и други. За 2014 година тези три вида атаки запазват своите челни позиции, като според Forbes се наблюдава нарастваащ брой на атаките в глобален мащаб. Лошата тенденция, която те отбелязват е, че извършителите на тези кибер предстъпления се усъвършенстват до такава степен, че информацията, която бива открадната достига до черния пазар в рамките на няколко дни. Също така тенденцията е към нарастване на броя на определени атаки, като атака за отказване на достъп, чиито брой се е удвоил в рамките на последната година. Сред най-големите атаки на 2014 година са открадване на персонална информация за 233 милиона потербители от Ebay, открадване на информация за кредитни и дебитни карти от системата на веригата ресторанти P.F. Chang’s и кражбата на 600000 потребителски записи на клиенти на пицарии Domino’s, за която хакерската организация Rex Mundi е поискала 40000 американски долара. Въпреки нарасващият брой на атаки от други типове, инжекцията на код и по-конкретно тази от тип SQL запазва стабилно първата си позиция. [16][17]</w:t>
+        <w:t xml:space="preserve">С увеличаване на популярността на Интернет и Световният уеб, постепенно расте и броят на злоупотребите в него. Особено в последните </w:t>
+      </w:r>
+      <w:r>
+        <w:lastRenderedPageBreak/>
+        <w:t>години се е увеличил и броят на различните видове софтурени атаки. Само за периода от 2006 до 2014 броят атаки годишно се е увеличил с над 2000. Сред най-популярнитесред тях са SQL инжекцията, разбиване на акаунти, кръстосано скриптиране и други. За 2014 година тези три вида атаки запазват своите челни позиции, като според Forbes се наблюдава нарастваащ брой на атаките в глобален мащаб. Лошата тенденция, която те отбелязват е, че извършителите на тези кибер предстъпления се усъвършенстват до такава степен, че информацията, която бива открадната достига до черния пазар в рамките на няколко дни. Също така тенденцията е към нарастване на броя на определени атаки, като атака за отказване на достъп, чиито брой се е удвоил в рамките на последната година. Сред най-големите атаки на 2014 година са открадване на персонална информация за 233 милиона потербители от Ebay, открадване на информация за кредитни и дебитни карти от системата на веригата ресторанти P.F. Chang’s и кражбата на 600000 потребителски записи на клиенти на пицарии Domino’s, за която хакерската организация Rex Mundi е поискала 40000 американски долара. Въпреки нарасващият брой на атаки от други типове, инжекцията на код и по-конкретно тази от тип SQL запазва стабилно първата си позиция. [16][17]</w:t>
       </w:r>
       <w:r>
         <w:t xml:space="preserve"> </w:t>
@@ -3486,11 +3668,7 @@
         <w:t>Според проучване на OWASP за 2013 година това е най-разпространения тип атака, следван от „п</w:t>
       </w:r>
       <w:r>
-        <w:t xml:space="preserve">овредена” автентикация и управление </w:t>
-      </w:r>
-      <w:r>
-        <w:lastRenderedPageBreak/>
-        <w:t>на сесиите</w:t>
+        <w:t>овредена” автентикация и управление на сесиите</w:t>
       </w:r>
       <w:r>
         <w:t xml:space="preserve">, </w:t>
@@ -3699,7 +3877,11 @@
         <w:t>)</w:t>
       </w:r>
       <w:r>
-        <w:t xml:space="preserve"> включва компроментиране на пароли, ключове, сесии или да се използват други недостатъци в имплементацията на модулите за управление на аутентикацията и сесиите. Източници на атаката могат да бъдат всички - и регистрирани потребители или такива, които не са. Целта на атакуващия е да достигне до поверителна информация за даден потребител на системата. Така той може да използва присвоената самоличност за да извърши недобронамерени действия спрямо системата. Понякога обхвата на тази атака може да бъде дори присвояване на информация за всички потребители на системата. Поради факта, че можеш да използваш системата като някой друг, основен обект на атаките са акаунти със специални привилегии. Последствията могат да варират от бизнес такива от самото откриване на въпросната слабост до кражба на информация и евентуално нарушаване на правилните функции на системата.</w:t>
+        <w:t xml:space="preserve"> включва компроментиране на пароли, </w:t>
+      </w:r>
+      <w:r>
+        <w:lastRenderedPageBreak/>
+        <w:t>ключове, сесии или да се използват други недостатъци в имплементацията на модулите за управление на аутентикацията и сесиите. Източници на атаката могат да бъдат всички - и регистрирани потребители или такива, които не са. Целта на атакуващия е да достигне до поверителна информация за даден потребител на системата. Така той може да използва присвоената самоличност за да извърши недобронамерени действия спрямо системата. Понякога обхвата на тази атака може да бъде дори присвояване на информация за всички потребители на системата. Поради факта, че можеш да използваш системата като някой друг, основен обект на атаките са акаунти със специални привилегии. Последствията могат да варират от бизнес такива от самото откриване на въпросната слабост до кражба на информация и евентуално нарушаване на правилните функции на системата.</w:t>
       </w:r>
     </w:p>
     <w:p>
@@ -3715,7 +3897,6 @@
         <w:pStyle w:val="DoplomnaBody"/>
       </w:pPr>
       <w:r>
-        <w:lastRenderedPageBreak/>
         <w:t>Друг такъв пример е приложение което поддържа презаписване на сесиините идентификатори и за целта ги поставя в URL на заявката, например:</w:t>
       </w:r>
     </w:p>
@@ -3793,7 +3974,7 @@
       <w:r>
         <w:t>Несигурна директна референция</w:t>
       </w:r>
-      <w:ins w:id="77" w:author="Mitko" w:date="2015-06-16T11:33:00Z">
+      <w:ins w:id="106" w:author="Mitko" w:date="2015-06-16T11:33:00Z">
         <w:r>
           <w:rPr>
             <w:lang w:val="en-US"/>
@@ -3843,6 +4024,7 @@
           <w:noProof/>
           <w:lang w:val="en-US" w:eastAsia="en-US"/>
         </w:rPr>
+        <w:lastRenderedPageBreak/>
         <w:drawing>
           <wp:inline distT="0" distB="0" distL="0" distR="0" wp14:anchorId="78EB7925" wp14:editId="2E7A8BDB">
             <wp:extent cx="5267325" cy="1409700"/>
@@ -3943,11 +4125,7 @@
         <w:pStyle w:val="DoplomnaBody"/>
       </w:pPr>
       <w:r>
-        <w:t xml:space="preserve">В основата си този тип атака представлява вмъкване на определени SQL команди с цел да модифицира изпълнението на съответната заявка на сървъра, на който е разположена съответната база данни. В зависимост от степента на защитеност на системата или приложението, атакуващият може да извлече или промени поверителна информация, да повлияе върху самото изпълнение на заявката или дори да изтрие информация от нея или дори самата база. Както се </w:t>
-      </w:r>
-      <w:r>
-        <w:lastRenderedPageBreak/>
-        <w:t>предполага от името, този вид атака принадлежи към групата на атаки от тип инжекция поради факта, че в информацията, използвана за съставяне на заявката към сървъра се инжектират SQL команди.[12]</w:t>
+        <w:t>В основата си този тип атака представлява вмъкване на определени SQL команди с цел да модифицира изпълнението на съответната заявка на сървъра, на който е разположена съответната база данни. В зависимост от степента на защитеност на системата или приложението, атакуващият може да извлече или промени поверителна информация, да повлияе върху самото изпълнение на заявката или дори да изтрие информация от нея или дори самата база. Както се предполага от името, този вид атака принадлежи към групата на атаки от тип инжекция поради факта, че в информацията, използвана за съставяне на заявката към сървъра се инжектират SQL команди.[12]</w:t>
       </w:r>
     </w:p>
     <w:p>
@@ -3986,7 +4164,7 @@
           <w:numId w:val="14"/>
         </w:numPr>
         <w:rPr>
-          <w:ins w:id="78" w:author="Mitko" w:date="2015-06-16T20:20:00Z"/>
+          <w:ins w:id="107" w:author="Mitko" w:date="2015-06-16T20:20:00Z"/>
         </w:rPr>
       </w:pPr>
       <w:r>
@@ -4012,7 +4190,7 @@
           <w:lang w:val="en-US"/>
         </w:rPr>
       </w:pPr>
-      <w:ins w:id="79" w:author="Mitko" w:date="2015-06-14T23:07:00Z">
+      <w:ins w:id="108" w:author="Mitko" w:date="2015-06-14T23:07:00Z">
         <w:r>
           <w:t>Макар и да няма официална класификация на атаките от тип</w:t>
         </w:r>
@@ -4020,7 +4198,7 @@
       <w:r>
         <w:t xml:space="preserve"> SQL инжекция</w:t>
       </w:r>
-      <w:ins w:id="80" w:author="Mitko" w:date="2015-06-14T23:07:00Z">
+      <w:ins w:id="109" w:author="Mitko" w:date="2015-06-14T23:07:00Z">
         <w:r>
           <w:t>, ние можем да ги разделим на три вида: слепи, за извличане на информация и деструктивни, като в следващите секции ще разгледаме по-подробно всеки един от тях</w:t>
         </w:r>
@@ -4112,7 +4290,6 @@
         <w:pStyle w:val="DoplomnaBody"/>
       </w:pPr>
       <w:r>
-        <w:lastRenderedPageBreak/>
         <w:t>След получаването на съответната заявка</w:t>
       </w:r>
       <w:r>
@@ -4159,13 +4336,8 @@
       <w:r>
         <w:t xml:space="preserve"> </w:t>
       </w:r>
-      <w:proofErr w:type="gramStart"/>
-      <w:r>
-        <w:t>user_data</w:t>
-      </w:r>
-      <w:proofErr w:type="gramEnd"/>
-      <w:r>
-        <w:t xml:space="preserve"> WHERE ID = 2</w:t>
+      <w:r>
+        <w:t>user_data WHERE ID = 2</w:t>
       </w:r>
       <w:r>
         <w:tab/>
@@ -4249,13 +4421,8 @@
       <w:r>
         <w:t xml:space="preserve"> </w:t>
       </w:r>
-      <w:proofErr w:type="gramStart"/>
-      <w:r>
-        <w:t>user_data</w:t>
-      </w:r>
-      <w:proofErr w:type="gramEnd"/>
-      <w:r>
-        <w:t xml:space="preserve"> WHERE ID = 2 AND 2=3</w:t>
+      <w:r>
+        <w:t>user_data WHERE ID = 2 AND 2=3</w:t>
       </w:r>
       <w:r>
         <w:tab/>
@@ -4313,7 +4480,11 @@
         <w:pStyle w:val="DoplomnaBody"/>
       </w:pPr>
       <w:r>
-        <w:t>Следващият тип сляпа атака е времевата. Тя се казва така, защото използва механизми за забавяне на изпълнението на заявката и по този начин отговаря на въпроси, зададени от атакуващия, например какъв е първият символ на паролата на даден потребител. Нека онагледим това с пример като разгледаме отново същия сценарии от преди малко. Нека този път атакуващият да знае името на базата и таблицата, както и името на колоната, пазеща потребителската парола.</w:t>
+        <w:t xml:space="preserve">Следващият тип сляпа атака е времевата. Тя се казва така, защото използва механизми за забавяне на изпълнението на заявката и по този начин </w:t>
+      </w:r>
+      <w:r>
+        <w:lastRenderedPageBreak/>
+        <w:t>отговаря на въпроси, зададени от атакуващия, например какъв е първият символ на паролата на даден потребител. Нека онагледим това с пример като разгледаме отново същия сценарии от преди малко. Нека този път атакуващият да знае името на базата и таблицата, както и името на колоната, пазеща потребителската парола.</w:t>
       </w:r>
       <w:r>
         <w:t xml:space="preserve"> Типична заявка от този тип е</w:t>
@@ -4457,7 +4628,6 @@
         </w:rPr>
       </w:pPr>
       <w:r>
-        <w:lastRenderedPageBreak/>
         <w:t>http://website.org/userData.php?id=2</w:t>
       </w:r>
       <w:r>
@@ -4522,15 +4692,7 @@
         </w:rPr>
       </w:pPr>
       <w:r>
-        <w:t>http://website.org/userData.php?id=</w:t>
-      </w:r>
-      <w:proofErr w:type="gramStart"/>
-      <w:r>
-        <w:t>now(</w:t>
-      </w:r>
-      <w:proofErr w:type="gramEnd"/>
-      <w:r>
-        <w:t>)</w:t>
+        <w:t>http://website.org/userData.php?id=now()</w:t>
       </w:r>
       <w:r>
         <w:tab/>
@@ -4580,15 +4742,7 @@
         </w:rPr>
       </w:pPr>
       <w:r>
-        <w:t xml:space="preserve">SELECT * FROM bank_system.user_data WHERE ID = </w:t>
-      </w:r>
-      <w:proofErr w:type="gramStart"/>
-      <w:r>
-        <w:t>now(</w:t>
-      </w:r>
-      <w:proofErr w:type="gramEnd"/>
-      <w:r>
-        <w:t>)</w:t>
+        <w:t>SELECT * FROM bank_system.user_data WHERE ID = now()</w:t>
       </w:r>
       <w:r>
         <w:tab/>
@@ -4647,6 +4801,7 @@
         <w:pStyle w:val="DoplomnaBody"/>
       </w:pPr>
       <w:r>
+        <w:lastRenderedPageBreak/>
         <w:t>След като събере мета информация за базата данни и таблиците в нея, най- често срещаният случай е атакуващия да иска да извлече информация за базата данни. В този случай както вече казахме най-уязвими са акаунтите с администраторски права, защото чрез тях атакуващия може да влезе в системата и да отвори модули от нея, достъпни само за потребители с администраторски права. Нека отново разгледаме няколко примера в контекста на горния сценарии. Нека в следващият случай да става въпрос за форма за вписване, в която има две полета – за потребителско име и парола. При въвеждане на стойности в двете полета, интерфейсната логика изпраща заявка</w:t>
       </w:r>
       <w:r>
@@ -4742,7 +4897,6 @@
         <w:pStyle w:val="DoplomnaBody"/>
       </w:pPr>
       <w:r>
-        <w:lastRenderedPageBreak/>
         <w:t>и</w:t>
       </w:r>
       <w:r>
@@ -4963,6 +5117,7 @@
         </w:rPr>
       </w:pPr>
       <w:r>
+        <w:lastRenderedPageBreak/>
         <w:t>http://website.org/userData.php?id=</w:t>
       </w:r>
       <w:r>
@@ -4972,15 +5127,7 @@
         <w:t>2</w:t>
       </w:r>
       <w:r>
-        <w:t xml:space="preserve"> UNION SELECT col1, col2</w:t>
-      </w:r>
-      <w:proofErr w:type="gramStart"/>
-      <w:r>
-        <w:t>,…</w:t>
-      </w:r>
-      <w:proofErr w:type="gramEnd"/>
-      <w:r>
-        <w:t xml:space="preserve"> coln FROM bank_system</w:t>
+        <w:t xml:space="preserve"> UNION SELECT col1, col2,… coln FROM bank_system</w:t>
       </w:r>
       <w:r>
         <w:rPr>
@@ -5041,13 +5188,8 @@
       <w:r>
         <w:t xml:space="preserve"> </w:t>
       </w:r>
-      <w:proofErr w:type="gramStart"/>
-      <w:r>
-        <w:t>user_data</w:t>
-      </w:r>
-      <w:proofErr w:type="gramEnd"/>
-      <w:r>
-        <w:t xml:space="preserve"> WHERE ID = 2</w:t>
+      <w:r>
+        <w:t>user_data WHERE ID = 2</w:t>
       </w:r>
       <w:r>
         <w:t xml:space="preserve"> </w:t>
@@ -5277,6 +5419,7 @@
         </w:rPr>
       </w:pPr>
       <w:r>
+        <w:lastRenderedPageBreak/>
         <w:t xml:space="preserve">SELECT </w:t>
       </w:r>
       <w:r>
@@ -5442,7 +5585,6 @@
         </w:rPr>
       </w:pPr>
       <w:r>
-        <w:lastRenderedPageBreak/>
         <w:t xml:space="preserve">SELECT </w:t>
       </w:r>
       <w:r>
@@ -5645,10 +5787,10 @@
       <w:pPr>
         <w:pStyle w:val="DoplomnaBody"/>
         <w:rPr>
-          <w:del w:id="81" w:author="Mitko" w:date="2015-06-14T23:13:00Z"/>
-        </w:rPr>
-      </w:pPr>
-      <w:del w:id="82" w:author="Mitko" w:date="2015-06-14T23:10:00Z">
+          <w:del w:id="110" w:author="Mitko" w:date="2015-06-14T23:13:00Z"/>
+        </w:rPr>
+      </w:pPr>
+      <w:del w:id="111" w:author="Mitko" w:date="2015-06-14T23:10:00Z">
         <w:r>
           <w:delText xml:space="preserve">Има различни подходи за преодоляване на заплахата от атаки от тип </w:delText>
         </w:r>
@@ -5662,12 +5804,12 @@
           <w:delText xml:space="preserve">инжекция. </w:delText>
         </w:r>
       </w:del>
-      <w:ins w:id="83" w:author="Mitko" w:date="2015-06-14T23:10:00Z">
+      <w:ins w:id="112" w:author="Mitko" w:date="2015-06-14T23:10:00Z">
         <w:r>
           <w:t xml:space="preserve"> Най-общо можем да разделим подходите за предотвратяване на атаки от тип </w:t>
         </w:r>
       </w:ins>
-      <w:ins w:id="84" w:author="Mitko" w:date="2015-06-14T23:11:00Z">
+      <w:ins w:id="113" w:author="Mitko" w:date="2015-06-14T23:11:00Z">
         <w:r>
           <w:rPr>
             <w:lang w:val="en-US"/>
@@ -5681,12 +5823,12 @@
       <w:r>
         <w:t xml:space="preserve">Сред </w:t>
       </w:r>
-      <w:del w:id="85" w:author="Mitko" w:date="2015-06-14T23:12:00Z">
+      <w:del w:id="114" w:author="Mitko" w:date="2015-06-14T23:12:00Z">
         <w:r>
           <w:delText xml:space="preserve">тях </w:delText>
         </w:r>
       </w:del>
-      <w:ins w:id="86" w:author="Mitko" w:date="2015-06-14T23:12:00Z">
+      <w:ins w:id="115" w:author="Mitko" w:date="2015-06-14T23:12:00Z">
         <w:r>
           <w:t xml:space="preserve">първите </w:t>
         </w:r>
@@ -5700,12 +5842,12 @@
       <w:r>
         <w:t xml:space="preserve"> използване на системни запазени процедури.</w:t>
       </w:r>
-      <w:ins w:id="87" w:author="Mitko" w:date="2015-06-14T23:12:00Z">
+      <w:ins w:id="116" w:author="Mitko" w:date="2015-06-14T23:12:00Z">
         <w:r>
           <w:t xml:space="preserve"> Към втория тип спадат </w:t>
         </w:r>
       </w:ins>
-      <w:ins w:id="88" w:author="Mitko" w:date="2015-06-14T23:13:00Z">
+      <w:ins w:id="117" w:author="Mitko" w:date="2015-06-14T23:13:00Z">
         <w:r>
           <w:t>предварително приготвените заявки, а към последния – създаването на резрвно копие на базата данни. Нека сега да разгледаме поотделно всеки един от тези подходи.</w:t>
         </w:r>
@@ -5862,7 +6004,6 @@
           <w:noProof/>
           <w:lang w:val="en-US" w:eastAsia="en-US"/>
         </w:rPr>
-        <w:lastRenderedPageBreak/>
         <w:drawing>
           <wp:inline distT="0" distB="0" distL="0" distR="0" wp14:anchorId="42D79EF6" wp14:editId="33AE723C">
             <wp:extent cx="3438525" cy="1047750"/>
@@ -6047,7 +6188,11 @@
         </w:rPr>
       </w:pPr>
       <w:r>
-        <w:t>Безспорно обаче най-важният приом за валидация е използването на атрибута type за input тага на съответното поле. Има няколко стойности, които този атрибут може да приема – text, email, url, number,  tel, date, отговарящи съответно на текст, имейл, хиперлинк, число, телефон и дата.  За да валидираме съдържанието на дадено поле просто трябва да прибавим съответния атрибут type и желаната стойност, както е илюстрирано в следния пример</w:t>
+        <w:t xml:space="preserve">Безспорно обаче най-важният приом за валидация е използването на атрибута type за input тага на съответното поле. Има няколко стойности, които този атрибут може да приема – text, email, url, number,  tel, date, отговарящи съответно на текст, имейл, хиперлинк, число, телефон и дата.  За да валидираме съдържанието на дадено поле просто трябва да прибавим съответния атрибут </w:t>
+      </w:r>
+      <w:r>
+        <w:lastRenderedPageBreak/>
+        <w:t>type и желаната стойност, както е илюстрирано в следния пример</w:t>
       </w:r>
       <w:r>
         <w:t xml:space="preserve"> на фигура 2.3.1.3.</w:t>
@@ -6249,7 +6394,7 @@
         </w:rPr>
         <w:t>Фигура 2.3.1.4.</w:t>
       </w:r>
-      <w:ins w:id="89" w:author="Mitko" w:date="2015-06-14T23:14:00Z">
+      <w:ins w:id="118" w:author="Mitko" w:date="2015-06-14T23:14:00Z">
         <w:r>
           <w:rPr>
             <w:i/>
@@ -6259,7 +6404,7 @@
           <w:t xml:space="preserve"> Общ вид на заглавната част на </w:t>
         </w:r>
       </w:ins>
-      <w:ins w:id="90" w:author="Mitko" w:date="2015-06-14T23:15:00Z">
+      <w:ins w:id="119" w:author="Mitko" w:date="2015-06-14T23:15:00Z">
         <w:r>
           <w:rPr>
             <w:i/>
@@ -6369,7 +6514,7 @@
         </w:rPr>
         <w:t>Фигура 2.3.1.5.</w:t>
       </w:r>
-      <w:ins w:id="91" w:author="Mitko" w:date="2015-06-14T23:15:00Z">
+      <w:ins w:id="120" w:author="Mitko" w:date="2015-06-14T23:15:00Z">
         <w:r>
           <w:rPr>
             <w:i/>
@@ -6378,7 +6523,7 @@
           <w:t xml:space="preserve"> Представяне на симулацията на примерната заявка чрез използване на</w:t>
         </w:r>
       </w:ins>
-      <w:ins w:id="92" w:author="Mitko" w:date="2015-06-14T23:16:00Z">
+      <w:ins w:id="121" w:author="Mitko" w:date="2015-06-14T23:16:00Z">
         <w:r>
           <w:rPr>
             <w:i/>
@@ -6419,6 +6564,7 @@
         <w:rPr>
           <w:noProof/>
         </w:rPr>
+        <w:lastRenderedPageBreak/>
         <w:t>С цел ограничаване да даден атакуващ от извършване на злоупотреба, едно възможно решение е приложението да използва</w:t>
       </w:r>
       <w:r>
@@ -6433,17 +6579,17 @@
       <w:r>
         <w:t xml:space="preserve"> инжекция</w:t>
       </w:r>
-      <w:ins w:id="93" w:author="Mitko" w:date="2015-06-14T23:17:00Z">
+      <w:ins w:id="122" w:author="Mitko" w:date="2015-06-14T23:17:00Z">
         <w:r>
           <w:t>,</w:t>
         </w:r>
       </w:ins>
-      <w:del w:id="94" w:author="Mitko" w:date="2015-06-14T23:17:00Z">
+      <w:del w:id="123" w:author="Mitko" w:date="2015-06-14T23:17:00Z">
         <w:r>
           <w:delText xml:space="preserve"> </w:delText>
         </w:r>
       </w:del>
-      <w:ins w:id="95" w:author="Mitko" w:date="2015-06-14T23:17:00Z">
+      <w:ins w:id="124" w:author="Mitko" w:date="2015-06-14T23:17:00Z">
         <w:r>
           <w:t>чиято цел е изтриване на цялата база данни</w:t>
         </w:r>
@@ -6501,11 +6647,7 @@
         <w:t xml:space="preserve">SQL </w:t>
       </w:r>
       <w:r>
-        <w:t xml:space="preserve">твърдения, подередени в транзакции, с присвоено име, които могат да бъдат използвани от различни приложения. Използването им може да подпомогне контрола на достъпа до данните, при </w:t>
-      </w:r>
-      <w:r>
-        <w:lastRenderedPageBreak/>
-        <w:t>което се запазва тяхната цялост, и да подобри продуктивността на самата програма, защото твърденията в запазената процедура се съставят само веднъж. Други предимство на тези процедури е, че те се намират на едно място - в базата данни, тъй че при промяна на някоя от тях, всички клиенти на базата данни ще се обръщат към новата версия на този код. По този начин се спестява необходимостта от актуализация на устройствата на всички потребители. Нека да разгледаме пример за това какво представлява примерна за</w:t>
+        <w:t>твърдения, подередени в транзакции, с присвоено име, които могат да бъдат използвани от различни приложения. Използването им може да подпомогне контрола на достъпа до данните, при което се запазва тяхната цялост, и да подобри продуктивността на самата програма, защото твърденията в запазената процедура се съставят само веднъж. Други предимство на тези процедури е, че те се намират на едно място - в базата данни, тъй че при промяна на някоя от тях, всички клиенти на базата данни ще се обръщат към новата версия на този код. По този начин се спестява необходимостта от актуализация на устройствата на всички потребители. Нека да разгледаме пример за това какво представлява примерна за</w:t>
       </w:r>
       <w:r>
         <w:t>пазена процедура. Нека имаме зая</w:t>
@@ -6590,15 +6732,7 @@
         <w:pStyle w:val="Formula"/>
       </w:pPr>
       <w:r>
-        <w:t xml:space="preserve">(IN con </w:t>
-      </w:r>
-      <w:proofErr w:type="gramStart"/>
-      <w:r>
-        <w:t>CHAR(</w:t>
-      </w:r>
-      <w:proofErr w:type="gramEnd"/>
-      <w:r>
-        <w:t>20))</w:t>
+        <w:t>(IN con CHAR(20))</w:t>
       </w:r>
     </w:p>
     <w:p>
@@ -6640,11 +6774,9 @@
           <w:lang w:val="bg-BG"/>
         </w:rPr>
       </w:pPr>
-      <w:proofErr w:type="gramStart"/>
       <w:r>
         <w:t>DELIMITER ;</w:t>
       </w:r>
-      <w:proofErr w:type="gramEnd"/>
       <w:r>
         <w:rPr>
           <w:lang w:val="bg-BG"/>
@@ -6697,7 +6829,11 @@
         <w:t>следвана от даденото и име – в случая</w:t>
       </w:r>
       <w:r>
-        <w:t xml:space="preserve"> country_hos</w:t>
+        <w:t xml:space="preserve"> </w:t>
+      </w:r>
+      <w:r>
+        <w:lastRenderedPageBreak/>
+        <w:t>country_hos</w:t>
       </w:r>
       <w:r>
         <w:t xml:space="preserve">. След това следва списък от входните параметри на процедурата – тук само един </w:t>
@@ -6749,13 +6885,8 @@
           <w:lang w:val="bg-BG"/>
         </w:rPr>
       </w:pPr>
-      <w:proofErr w:type="gramStart"/>
-      <w:r>
-        <w:t>db.query(</w:t>
-      </w:r>
-      <w:proofErr w:type="gramEnd"/>
-      <w:r>
-        <w:t>'call test.</w:t>
+      <w:r>
+        <w:t>db.query('call test.</w:t>
       </w:r>
       <w:r>
         <w:t>country_hos</w:t>
@@ -6808,11 +6939,7 @@
         <w:t xml:space="preserve"> </w:t>
       </w:r>
       <w:r>
-        <w:t xml:space="preserve">Второто предимство се състои във възможността при изпълнението на дадена заявка да се върне обратно предишното състояние на базата в случай на грешка в </w:t>
-      </w:r>
-      <w:r>
-        <w:lastRenderedPageBreak/>
-        <w:t>изпълняващата се заявка. Така може да се контролира изпълнението и да се възстановят евентуално нанесени щети, независимо дали са неволно или не.</w:t>
+        <w:t>Второто предимство се състои във възможността при изпълнението на дадена заявка да се върне обратно предишното състояние на базата в случай на грешка в изпълняващата се заявка. Така може да се контролира изпълнението и да се възстановят евентуално нанесени щети, независимо дали са неволно или не.</w:t>
       </w:r>
     </w:p>
     <w:p>
@@ -6899,7 +7026,11 @@
         <w:t xml:space="preserve">SQL </w:t>
       </w:r>
       <w:r>
-        <w:t>инжекция по горе, възможно е евентуална такава да доведе до изтриване на цялата база данни и по този начин загуба на ценна и поверителна информация. В такъв случай, единственото възможно решение на проблема е да се създаде резервно копие на информацията на сървъра, на който се намира тя. Повечето днешни имплементации на сървъри, на които се намират бази данни, поддържат такава функционалност и е въпрос на следване на предварително подготвени инструкции. Препоръчително е често да се правят резервни копия на базата данни с цел при евентуална атака да се възстанови максимално скорошна версията на съхраняващата се инф</w:t>
+        <w:t xml:space="preserve">инжекция по горе, възможно е евентуална такава да доведе до изтриване на цялата база данни и по този начин загуба на ценна и поверителна информация. В такъв случай, единственото възможно решение на проблема е да се създаде резервно копие на информацията на сървъра, на който се намира тя. Повечето днешни имплементации на сървъри, на които се намират бази данни, поддържат такава </w:t>
+      </w:r>
+      <w:r>
+        <w:lastRenderedPageBreak/>
+        <w:t>функционалност и е въпрос на следване на предварително подготвени инструкции. Препоръчително е често да се правят резервни копия на базата данни с цел при евентуална атака да се възстанови максимално скорошна версията на съхраняващата се инф</w:t>
       </w:r>
       <w:r>
         <w:rPr>
@@ -6958,18 +7089,18 @@
       <w:pPr>
         <w:pStyle w:val="DoplomnaBody"/>
         <w:rPr>
-          <w:ins w:id="96" w:author="Mitko" w:date="2015-06-16T20:23:00Z"/>
-        </w:rPr>
-      </w:pPr>
-    </w:p>
-    <w:p>
-      <w:pPr>
-        <w:pStyle w:val="DoplomnaBody"/>
-        <w:rPr>
-          <w:del w:id="97" w:author="Mitko" w:date="2015-06-14T23:21:00Z"/>
-        </w:rPr>
-      </w:pPr>
-      <w:ins w:id="98" w:author="Mitko" w:date="2015-06-14T23:18:00Z">
+          <w:ins w:id="125" w:author="Mitko" w:date="2015-06-16T20:23:00Z"/>
+        </w:rPr>
+      </w:pPr>
+    </w:p>
+    <w:p>
+      <w:pPr>
+        <w:pStyle w:val="DoplomnaBody"/>
+        <w:rPr>
+          <w:del w:id="126" w:author="Mitko" w:date="2015-06-14T23:21:00Z"/>
+        </w:rPr>
+      </w:pPr>
+      <w:ins w:id="127" w:author="Mitko" w:date="2015-06-14T23:18:00Z">
         <w:r>
           <w:t>Освен подходите за превенция на атаки от тип</w:t>
         </w:r>
@@ -6983,51 +7114,47 @@
           <w:t>инжекция, които разгледахме в секция 2.3., съществуват и алгоритми</w:t>
         </w:r>
       </w:ins>
-      <w:ins w:id="99" w:author="Mitko" w:date="2015-06-14T23:20:00Z">
+      <w:ins w:id="128" w:author="Mitko" w:date="2015-06-14T23:20:00Z">
         <w:r>
           <w:t xml:space="preserve"> за тази цел</w:t>
         </w:r>
       </w:ins>
-      <w:ins w:id="100" w:author="Mitko" w:date="2015-06-14T23:18:00Z">
+      <w:ins w:id="129" w:author="Mitko" w:date="2015-06-14T23:18:00Z">
         <w:r>
           <w:t>.</w:t>
         </w:r>
       </w:ins>
-      <w:ins w:id="101" w:author="Mitko" w:date="2015-06-14T23:20:00Z">
+      <w:ins w:id="130" w:author="Mitko" w:date="2015-06-14T23:20:00Z">
         <w:r>
           <w:t xml:space="preserve"> Макар и те да са много и най-различни, не е възможно да обхванем всички. Затова ще се фокусираме върху два от тях поради ефективността им и сходността им с нашия алгоритъм. Те са алгоритъма </w:t>
         </w:r>
       </w:ins>
-      <w:ins w:id="102" w:author="Mitko" w:date="2015-06-14T23:21:00Z">
+      <w:ins w:id="131" w:author="Mitko" w:date="2015-06-14T23:21:00Z">
         <w:r>
           <w:t xml:space="preserve">за предотвратяване на атаки от тип SQL инжекция чрез използване на разпознаване на шаблони на </w:t>
         </w:r>
       </w:ins>
-      <w:ins w:id="103" w:author="Mitko" w:date="2015-06-14T23:22:00Z">
-        <w:r>
-          <w:t xml:space="preserve">Кхарче, Патил, Гохад, </w:t>
-        </w:r>
-        <w:r>
-          <w:lastRenderedPageBreak/>
-          <w:t>Амбеткар и Метод за откриване на атаки от тип SQL инжекция, базиран на премахване на атрибути на SQL заявката на Лий, Жеонг, Йео, Муун.</w:t>
+      <w:ins w:id="132" w:author="Mitko" w:date="2015-06-14T23:22:00Z">
+        <w:r>
+          <w:t>Кхарче, Патил, Гохад, Амбеткар и Метод за откриване на атаки от тип SQL инжекция, базиран на премахване на атрибути на SQL заявката на Лий, Жеонг, Йео, Муун.</w:t>
         </w:r>
       </w:ins>
-      <w:ins w:id="104" w:author="Mitko" w:date="2015-06-16T00:42:00Z">
+      <w:ins w:id="133" w:author="Mitko" w:date="2015-06-16T00:42:00Z">
         <w:r>
           <w:t xml:space="preserve"> Първият от двата използва основно алгоритъма на Ахо-Корасик за откриване на аномалии в даден текст. Затова и на него ще посветим отделна глава.</w:t>
         </w:r>
       </w:ins>
-      <w:ins w:id="105" w:author="Mitko" w:date="2015-06-14T23:22:00Z">
+      <w:ins w:id="134" w:author="Mitko" w:date="2015-06-14T23:22:00Z">
         <w:r>
           <w:t xml:space="preserve"> </w:t>
         </w:r>
       </w:ins>
-      <w:ins w:id="106" w:author="Mitko" w:date="2015-06-16T00:43:00Z">
+      <w:ins w:id="135" w:author="Mitko" w:date="2015-06-16T00:43:00Z">
         <w:r>
           <w:t>Нека сега разгледаме трите алгоритъма в следващите секции</w:t>
         </w:r>
       </w:ins>
-      <w:ins w:id="107" w:author="Mitko" w:date="2015-06-14T23:22:00Z">
+      <w:ins w:id="136" w:author="Mitko" w:date="2015-06-14T23:22:00Z">
         <w:r>
           <w:t xml:space="preserve"> ги разгледаме по-подробно в следващите секции.</w:t>
         </w:r>
@@ -7037,7 +7164,7 @@
       <w:pPr>
         <w:pStyle w:val="DoplomnaBody"/>
         <w:rPr>
-          <w:ins w:id="108" w:author="Mitko" w:date="2015-06-16T00:38:00Z"/>
+          <w:ins w:id="137" w:author="Mitko" w:date="2015-06-16T00:38:00Z"/>
         </w:rPr>
       </w:pPr>
     </w:p>
@@ -7050,10 +7177,10 @@
         </w:numPr>
         <w:ind w:hanging="720"/>
         <w:rPr>
-          <w:ins w:id="109" w:author="Mitko" w:date="2015-06-16T00:40:00Z"/>
-        </w:rPr>
-      </w:pPr>
-      <w:ins w:id="110" w:author="Mitko" w:date="2015-06-16T00:40:00Z">
+          <w:ins w:id="138" w:author="Mitko" w:date="2015-06-16T00:40:00Z"/>
+        </w:rPr>
+      </w:pPr>
+      <w:ins w:id="139" w:author="Mitko" w:date="2015-06-16T00:40:00Z">
         <w:r>
           <w:t>Алгоритъм на Ахо-Корасик</w:t>
         </w:r>
@@ -7063,7 +7190,7 @@
       <w:pPr>
         <w:pStyle w:val="DoplomnaBody"/>
         <w:rPr>
-          <w:ins w:id="111" w:author="Mitko" w:date="2015-06-16T00:41:00Z"/>
+          <w:ins w:id="140" w:author="Mitko" w:date="2015-06-16T00:41:00Z"/>
           <w:lang w:val="ru-RU"/>
         </w:rPr>
       </w:pPr>
@@ -7072,11 +7199,11 @@
       <w:pPr>
         <w:pStyle w:val="DoplomnaBody"/>
         <w:rPr>
-          <w:ins w:id="112" w:author="Mitko" w:date="2015-06-16T00:40:00Z"/>
+          <w:ins w:id="141" w:author="Mitko" w:date="2015-06-16T00:40:00Z"/>
           <w:lang w:val="ru-RU"/>
         </w:rPr>
       </w:pPr>
-      <w:ins w:id="113" w:author="Mitko" w:date="2015-06-16T00:40:00Z">
+      <w:ins w:id="142" w:author="Mitko" w:date="2015-06-16T00:40:00Z">
         <w:r>
           <w:rPr>
             <w:lang w:val="ru-RU"/>
@@ -7089,11 +7216,11 @@
       <w:pPr>
         <w:pStyle w:val="DoplomnaBody"/>
         <w:rPr>
-          <w:ins w:id="114" w:author="Mitko" w:date="2015-06-16T00:40:00Z"/>
+          <w:ins w:id="143" w:author="Mitko" w:date="2015-06-16T00:40:00Z"/>
           <w:lang w:val="ru-RU"/>
         </w:rPr>
       </w:pPr>
-      <w:ins w:id="115" w:author="Mitko" w:date="2015-06-16T00:40:00Z">
+      <w:ins w:id="144" w:author="Mitko" w:date="2015-06-16T00:40:00Z">
         <w:r>
           <w:rPr>
             <w:lang w:val="ru-RU"/>
@@ -7118,11 +7245,11 @@
       <w:pPr>
         <w:pStyle w:val="DoplomnaBody"/>
         <w:rPr>
-          <w:ins w:id="116" w:author="Mitko" w:date="2015-06-16T00:40:00Z"/>
+          <w:ins w:id="145" w:author="Mitko" w:date="2015-06-16T00:40:00Z"/>
           <w:lang w:val="ru-RU"/>
         </w:rPr>
       </w:pPr>
-      <w:ins w:id="117" w:author="Mitko" w:date="2015-06-16T00:40:00Z">
+      <w:ins w:id="146" w:author="Mitko" w:date="2015-06-16T00:40:00Z">
         <w:r>
           <w:rPr>
             <w:lang w:val="ru-RU"/>
@@ -7135,11 +7262,11 @@
       <w:pPr>
         <w:pStyle w:val="DoplomnaBody"/>
         <w:rPr>
-          <w:ins w:id="118" w:author="Mitko" w:date="2015-06-16T00:40:00Z"/>
+          <w:ins w:id="147" w:author="Mitko" w:date="2015-06-16T00:40:00Z"/>
           <w:lang w:val="ru-RU"/>
         </w:rPr>
       </w:pPr>
-      <w:ins w:id="119" w:author="Mitko" w:date="2015-06-16T00:40:00Z">
+      <w:ins w:id="148" w:author="Mitko" w:date="2015-06-16T00:40:00Z">
         <w:r>
           <w:rPr>
             <w:lang w:val="ru-RU"/>
@@ -7164,11 +7291,11 @@
       <w:pPr>
         <w:pStyle w:val="DoplomnaBody"/>
         <w:rPr>
-          <w:ins w:id="120" w:author="Mitko" w:date="2015-06-16T00:40:00Z"/>
+          <w:ins w:id="149" w:author="Mitko" w:date="2015-06-16T00:40:00Z"/>
           <w:lang w:val="ru-RU"/>
         </w:rPr>
       </w:pPr>
-      <w:ins w:id="121" w:author="Mitko" w:date="2015-06-16T00:40:00Z">
+      <w:ins w:id="150" w:author="Mitko" w:date="2015-06-16T00:40:00Z">
         <w:r>
           <w:rPr>
             <w:lang w:val="ru-RU"/>
@@ -7181,15 +7308,16 @@
       <w:pPr>
         <w:pStyle w:val="DoplomnaBody"/>
         <w:rPr>
-          <w:ins w:id="122" w:author="Mitko" w:date="2015-06-16T00:40:00Z"/>
+          <w:ins w:id="151" w:author="Mitko" w:date="2015-06-16T00:40:00Z"/>
           <w:lang w:val="ru-RU"/>
         </w:rPr>
       </w:pPr>
-      <w:ins w:id="123" w:author="Mitko" w:date="2015-06-16T00:40:00Z">
+      <w:ins w:id="152" w:author="Mitko" w:date="2015-06-16T00:40:00Z">
         <w:r>
           <w:rPr>
             <w:lang w:val="ru-RU"/>
           </w:rPr>
+          <w:lastRenderedPageBreak/>
           <w:t>Състоянията на този автомат ще имат за имена последователни числа, преходите ще са надписани с буквите, които съставят шаблоните. Нека разгледаме един опростен пример:</w:t>
         </w:r>
       </w:ins>
@@ -7198,10 +7326,10 @@
       <w:pPr>
         <w:pStyle w:val="DoplomnaBody"/>
         <w:rPr>
-          <w:ins w:id="124" w:author="Mitko" w:date="2015-06-16T00:40:00Z"/>
-        </w:rPr>
-      </w:pPr>
-      <w:ins w:id="125" w:author="Mitko" w:date="2015-06-16T00:40:00Z">
+          <w:ins w:id="153" w:author="Mitko" w:date="2015-06-16T00:40:00Z"/>
+        </w:rPr>
+      </w:pPr>
+      <w:ins w:id="154" w:author="Mitko" w:date="2015-06-16T00:40:00Z">
         <w:r>
           <w:rPr>
             <w:lang w:val="ru-RU"/>
@@ -7230,12 +7358,12 @@
           <w:t xml:space="preserve">. Тогава крайният детерминиран автомат разпознаващ това множество има следния вид, показан на фигура </w:t>
         </w:r>
       </w:ins>
-      <w:ins w:id="126" w:author="Mitko" w:date="2015-06-16T00:44:00Z">
+      <w:ins w:id="155" w:author="Mitko" w:date="2015-06-16T00:44:00Z">
         <w:r>
           <w:t>2.4</w:t>
         </w:r>
       </w:ins>
-      <w:ins w:id="127" w:author="Mitko" w:date="2015-06-16T00:40:00Z">
+      <w:ins w:id="156" w:author="Mitko" w:date="2015-06-16T00:40:00Z">
         <w:r>
           <w:t>.1.</w:t>
         </w:r>
@@ -7244,10 +7372,10 @@
     <w:p>
       <w:pPr>
         <w:rPr>
-          <w:ins w:id="128" w:author="Mitko" w:date="2015-06-16T00:40:00Z"/>
-        </w:rPr>
-      </w:pPr>
-      <w:ins w:id="129" w:author="Mitko" w:date="2015-06-16T00:40:00Z">
+          <w:ins w:id="157" w:author="Mitko" w:date="2015-06-16T00:40:00Z"/>
+        </w:rPr>
+      </w:pPr>
+      <w:ins w:id="158" w:author="Mitko" w:date="2015-06-16T00:40:00Z">
         <w:r>
           <w:rPr>
             <w:noProof/>
@@ -7307,18 +7435,17 @@
     <w:p>
       <w:pPr>
         <w:rPr>
-          <w:ins w:id="130" w:author="Mitko" w:date="2015-06-16T00:40:00Z"/>
+          <w:ins w:id="159" w:author="Mitko" w:date="2015-06-16T00:40:00Z"/>
           <w:i/>
           <w:sz w:val="22"/>
         </w:rPr>
       </w:pPr>
-      <w:ins w:id="131" w:author="Mitko" w:date="2015-06-16T00:40:00Z">
+      <w:ins w:id="160" w:author="Mitko" w:date="2015-06-16T00:40:00Z">
         <w:r>
           <w:rPr>
             <w:i/>
             <w:sz w:val="22"/>
           </w:rPr>
-          <w:lastRenderedPageBreak/>
           <w:t xml:space="preserve">Фигура </w:t>
         </w:r>
         <w:r>
@@ -7329,7 +7456,7 @@
           <w:t>2</w:t>
         </w:r>
       </w:ins>
-      <w:ins w:id="132" w:author="Mitko" w:date="2015-06-16T00:43:00Z">
+      <w:ins w:id="161" w:author="Mitko" w:date="2015-06-16T00:43:00Z">
         <w:r>
           <w:rPr>
             <w:i/>
@@ -7338,7 +7465,7 @@
           <w:t>.4</w:t>
         </w:r>
       </w:ins>
-      <w:ins w:id="133" w:author="Mitko" w:date="2015-06-16T00:40:00Z">
+      <w:ins w:id="162" w:author="Mitko" w:date="2015-06-16T00:40:00Z">
         <w:r>
           <w:rPr>
             <w:i/>
@@ -7347,7 +7474,7 @@
           <w:t>.1.</w:t>
         </w:r>
       </w:ins>
-      <w:ins w:id="134" w:author="Mitko" w:date="2015-06-16T00:45:00Z">
+      <w:ins w:id="163" w:author="Mitko" w:date="2015-06-16T00:45:00Z">
         <w:r>
           <w:rPr>
             <w:i/>
@@ -7360,7 +7487,7 @@
     <w:p>
       <w:pPr>
         <w:rPr>
-          <w:ins w:id="135" w:author="Mitko" w:date="2015-06-16T00:40:00Z"/>
+          <w:ins w:id="164" w:author="Mitko" w:date="2015-06-16T00:40:00Z"/>
           <w:i/>
           <w:sz w:val="22"/>
         </w:rPr>
@@ -7370,11 +7497,11 @@
       <w:pPr>
         <w:pStyle w:val="DoplomnaBody"/>
         <w:rPr>
-          <w:ins w:id="136" w:author="Mitko" w:date="2015-06-16T00:40:00Z"/>
-          <w:lang w:val="en-US"/>
-        </w:rPr>
-      </w:pPr>
-      <w:ins w:id="137" w:author="Mitko" w:date="2015-06-16T00:40:00Z">
+          <w:ins w:id="165" w:author="Mitko" w:date="2015-06-16T00:40:00Z"/>
+          <w:lang w:val="en-US"/>
+        </w:rPr>
+      </w:pPr>
+      <w:ins w:id="166" w:author="Mitko" w:date="2015-06-16T00:40:00Z">
         <w:r>
           <w:t xml:space="preserve">А неговата функция </w:t>
         </w:r>
@@ -7388,12 +7515,12 @@
           <w:t xml:space="preserve"> на преходите има следния вид(фигура </w:t>
         </w:r>
       </w:ins>
-      <w:ins w:id="138" w:author="Mitko" w:date="2015-06-16T00:44:00Z">
+      <w:ins w:id="167" w:author="Mitko" w:date="2015-06-16T00:44:00Z">
         <w:r>
           <w:t>2.4</w:t>
         </w:r>
       </w:ins>
-      <w:ins w:id="139" w:author="Mitko" w:date="2015-06-16T00:40:00Z">
+      <w:ins w:id="168" w:author="Mitko" w:date="2015-06-16T00:40:00Z">
         <w:r>
           <w:t>.2.):</w:t>
         </w:r>
@@ -7402,10 +7529,10 @@
     <w:p>
       <w:pPr>
         <w:rPr>
-          <w:ins w:id="140" w:author="Mitko" w:date="2015-06-16T00:40:00Z"/>
-        </w:rPr>
-      </w:pPr>
-      <w:ins w:id="141" w:author="Mitko" w:date="2015-06-16T00:40:00Z">
+          <w:ins w:id="169" w:author="Mitko" w:date="2015-06-16T00:40:00Z"/>
+        </w:rPr>
+      </w:pPr>
+      <w:ins w:id="170" w:author="Mitko" w:date="2015-06-16T00:40:00Z">
         <w:r>
           <w:rPr>
             <w:noProof/>
@@ -7468,21 +7595,22 @@
     <w:p>
       <w:pPr>
         <w:rPr>
-          <w:ins w:id="142" w:author="Mitko" w:date="2015-06-16T00:40:00Z"/>
+          <w:ins w:id="171" w:author="Mitko" w:date="2015-06-16T00:40:00Z"/>
           <w:i/>
           <w:sz w:val="22"/>
         </w:rPr>
       </w:pPr>
-      <w:ins w:id="143" w:author="Mitko" w:date="2015-06-16T00:40:00Z">
+      <w:ins w:id="172" w:author="Mitko" w:date="2015-06-16T00:40:00Z">
         <w:r>
           <w:rPr>
             <w:i/>
             <w:sz w:val="22"/>
           </w:rPr>
+          <w:lastRenderedPageBreak/>
           <w:t xml:space="preserve">Фигура </w:t>
         </w:r>
       </w:ins>
-      <w:ins w:id="144" w:author="Mitko" w:date="2015-06-16T00:44:00Z">
+      <w:ins w:id="173" w:author="Mitko" w:date="2015-06-16T00:44:00Z">
         <w:r>
           <w:rPr>
             <w:i/>
@@ -7491,7 +7619,7 @@
           <w:t>2.4</w:t>
         </w:r>
       </w:ins>
-      <w:ins w:id="145" w:author="Mitko" w:date="2015-06-16T00:40:00Z">
+      <w:ins w:id="174" w:author="Mitko" w:date="2015-06-16T00:40:00Z">
         <w:r>
           <w:rPr>
             <w:i/>
@@ -7514,7 +7642,7 @@
           <w:t>.</w:t>
         </w:r>
       </w:ins>
-      <w:ins w:id="146" w:author="Mitko" w:date="2015-06-16T00:45:00Z">
+      <w:ins w:id="175" w:author="Mitko" w:date="2015-06-16T00:45:00Z">
         <w:r>
           <w:rPr>
             <w:i/>
@@ -7527,20 +7655,20 @@
     <w:p>
       <w:pPr>
         <w:rPr>
-          <w:ins w:id="147" w:author="Mitko" w:date="2015-06-16T00:40:00Z"/>
-          <w:lang w:val="en-US"/>
-        </w:rPr>
-      </w:pPr>
-    </w:p>
-    <w:p>
-      <w:pPr>
-        <w:pStyle w:val="DoplomnaBody"/>
-        <w:rPr>
-          <w:ins w:id="148" w:author="Mitko" w:date="2015-06-16T00:40:00Z"/>
-          <w:lang w:val="en-US"/>
-        </w:rPr>
-      </w:pPr>
-      <w:ins w:id="149" w:author="Mitko" w:date="2015-06-16T00:40:00Z">
+          <w:ins w:id="176" w:author="Mitko" w:date="2015-06-16T00:40:00Z"/>
+          <w:lang w:val="en-US"/>
+        </w:rPr>
+      </w:pPr>
+    </w:p>
+    <w:p>
+      <w:pPr>
+        <w:pStyle w:val="DoplomnaBody"/>
+        <w:rPr>
+          <w:ins w:id="177" w:author="Mitko" w:date="2015-06-16T00:40:00Z"/>
+          <w:lang w:val="en-US"/>
+        </w:rPr>
+      </w:pPr>
+      <w:ins w:id="178" w:author="Mitko" w:date="2015-06-16T00:40:00Z">
         <w:r>
           <w:t xml:space="preserve">Тоест за дадено състояние, например 6 имаме </w:t>
         </w:r>
@@ -7565,10 +7693,10 @@
       <w:pPr>
         <w:pStyle w:val="DoplomnaBody"/>
         <w:rPr>
-          <w:ins w:id="150" w:author="Mitko" w:date="2015-06-16T00:40:00Z"/>
-        </w:rPr>
-      </w:pPr>
-      <w:ins w:id="151" w:author="Mitko" w:date="2015-06-16T00:40:00Z">
+          <w:ins w:id="179" w:author="Mitko" w:date="2015-06-16T00:40:00Z"/>
+        </w:rPr>
+      </w:pPr>
+      <w:ins w:id="180" w:author="Mitko" w:date="2015-06-16T00:40:00Z">
         <w:r>
           <w:t xml:space="preserve">Така представен вече имаме общия вид на нашият автомат. Този алгоритъм обаче използва още една подробност на крайните детерминирани автомати и тя е функцията при неуспех </w:t>
         </w:r>
@@ -7584,10 +7712,10 @@
       <w:pPr>
         <w:pStyle w:val="DoplomnaBody"/>
         <w:rPr>
-          <w:ins w:id="152" w:author="Mitko" w:date="2015-06-16T00:40:00Z"/>
-        </w:rPr>
-      </w:pPr>
-      <w:ins w:id="153" w:author="Mitko" w:date="2015-06-16T00:40:00Z">
+          <w:ins w:id="181" w:author="Mitko" w:date="2015-06-16T00:40:00Z"/>
+        </w:rPr>
+      </w:pPr>
+      <w:ins w:id="182" w:author="Mitko" w:date="2015-06-16T00:40:00Z">
         <w:r>
           <w:t>Етап 2:</w:t>
         </w:r>
@@ -7609,10 +7737,10 @@
       <w:pPr>
         <w:pStyle w:val="DoplomnaBody"/>
         <w:rPr>
-          <w:ins w:id="154" w:author="Mitko" w:date="2015-06-16T00:40:00Z"/>
-        </w:rPr>
-      </w:pPr>
-      <w:ins w:id="155" w:author="Mitko" w:date="2015-06-16T00:40:00Z">
+          <w:ins w:id="183" w:author="Mitko" w:date="2015-06-16T00:40:00Z"/>
+        </w:rPr>
+      </w:pPr>
+      <w:ins w:id="184" w:author="Mitko" w:date="2015-06-16T00:40:00Z">
         <w:r>
           <w:rPr>
             <w:lang w:val="en-US"/>
@@ -7677,12 +7805,12 @@
           <w:t xml:space="preserve"> Най-общо можем да дефинираме функицята при неуспех като най-дългата наставка на даден шаблон, която е представка на даден друг. Целта на това изображение да подсигури това, че няма да разгледаме даден символ повече от веднъж. Нека разгледаме горния автомат с функцията при неуспех, илюстриран на фигура </w:t>
         </w:r>
       </w:ins>
-      <w:ins w:id="156" w:author="Mitko" w:date="2015-06-16T00:47:00Z">
+      <w:ins w:id="185" w:author="Mitko" w:date="2015-06-16T00:47:00Z">
         <w:r>
           <w:t>2.4</w:t>
         </w:r>
       </w:ins>
-      <w:ins w:id="157" w:author="Mitko" w:date="2015-06-16T00:40:00Z">
+      <w:ins w:id="186" w:author="Mitko" w:date="2015-06-16T00:40:00Z">
         <w:r>
           <w:t>.3.:</w:t>
         </w:r>
@@ -7691,16 +7819,15 @@
     <w:p>
       <w:pPr>
         <w:rPr>
-          <w:ins w:id="158" w:author="Mitko" w:date="2015-06-16T00:40:00Z"/>
-        </w:rPr>
-      </w:pPr>
-      <w:ins w:id="159" w:author="Mitko" w:date="2015-06-16T00:40:00Z">
+          <w:ins w:id="187" w:author="Mitko" w:date="2015-06-16T00:40:00Z"/>
+        </w:rPr>
+      </w:pPr>
+      <w:ins w:id="188" w:author="Mitko" w:date="2015-06-16T00:40:00Z">
         <w:r>
           <w:rPr>
             <w:noProof/>
             <w:lang w:val="en-US" w:eastAsia="en-US"/>
           </w:rPr>
-          <w:lastRenderedPageBreak/>
           <w:drawing>
             <wp:inline distT="0" distB="0" distL="0" distR="0" wp14:anchorId="2FE7E0CD" wp14:editId="6DA7D4B6">
               <wp:extent cx="3419475" cy="2457450"/>
@@ -7758,12 +7885,12 @@
     <w:p>
       <w:pPr>
         <w:rPr>
-          <w:ins w:id="160" w:author="Mitko" w:date="2015-06-16T00:40:00Z"/>
+          <w:ins w:id="189" w:author="Mitko" w:date="2015-06-16T00:40:00Z"/>
           <w:i/>
           <w:sz w:val="22"/>
         </w:rPr>
       </w:pPr>
-      <w:ins w:id="161" w:author="Mitko" w:date="2015-06-16T00:40:00Z">
+      <w:ins w:id="190" w:author="Mitko" w:date="2015-06-16T00:40:00Z">
         <w:r>
           <w:rPr>
             <w:i/>
@@ -7772,7 +7899,7 @@
           <w:t xml:space="preserve">Фигура </w:t>
         </w:r>
       </w:ins>
-      <w:ins w:id="162" w:author="Mitko" w:date="2015-06-16T00:44:00Z">
+      <w:ins w:id="191" w:author="Mitko" w:date="2015-06-16T00:44:00Z">
         <w:r>
           <w:rPr>
             <w:i/>
@@ -7781,7 +7908,7 @@
           <w:t>2.4</w:t>
         </w:r>
       </w:ins>
-      <w:ins w:id="163" w:author="Mitko" w:date="2015-06-16T00:40:00Z">
+      <w:ins w:id="192" w:author="Mitko" w:date="2015-06-16T00:40:00Z">
         <w:r>
           <w:rPr>
             <w:i/>
@@ -7804,7 +7931,7 @@
           <w:t>.</w:t>
         </w:r>
       </w:ins>
-      <w:ins w:id="164" w:author="Mitko" w:date="2015-06-16T00:46:00Z">
+      <w:ins w:id="193" w:author="Mitko" w:date="2015-06-16T00:46:00Z">
         <w:r>
           <w:rPr>
             <w:i/>
@@ -7817,18 +7944,18 @@
     <w:p>
       <w:pPr>
         <w:rPr>
-          <w:ins w:id="165" w:author="Mitko" w:date="2015-06-16T00:40:00Z"/>
-        </w:rPr>
-      </w:pPr>
-    </w:p>
-    <w:p>
-      <w:pPr>
-        <w:pStyle w:val="DoplomnaBody"/>
-        <w:rPr>
-          <w:ins w:id="166" w:author="Mitko" w:date="2015-06-16T00:40:00Z"/>
-        </w:rPr>
-      </w:pPr>
-      <w:ins w:id="167" w:author="Mitko" w:date="2015-06-16T00:40:00Z">
+          <w:ins w:id="194" w:author="Mitko" w:date="2015-06-16T00:40:00Z"/>
+        </w:rPr>
+      </w:pPr>
+    </w:p>
+    <w:p>
+      <w:pPr>
+        <w:pStyle w:val="DoplomnaBody"/>
+        <w:rPr>
+          <w:ins w:id="195" w:author="Mitko" w:date="2015-06-16T00:40:00Z"/>
+        </w:rPr>
+      </w:pPr>
+      <w:ins w:id="196" w:author="Mitko" w:date="2015-06-16T00:40:00Z">
         <w:r>
           <w:t xml:space="preserve">А табличният вид на </w:t>
         </w:r>
@@ -7842,12 +7969,12 @@
           <w:t xml:space="preserve">показан на следващата фигура </w:t>
         </w:r>
       </w:ins>
-      <w:ins w:id="168" w:author="Mitko" w:date="2015-06-16T00:46:00Z">
+      <w:ins w:id="197" w:author="Mitko" w:date="2015-06-16T00:46:00Z">
         <w:r>
           <w:t>2.4</w:t>
         </w:r>
       </w:ins>
-      <w:ins w:id="169" w:author="Mitko" w:date="2015-06-16T00:40:00Z">
+      <w:ins w:id="198" w:author="Mitko" w:date="2015-06-16T00:40:00Z">
         <w:r>
           <w:t>.4.:</w:t>
         </w:r>
@@ -7856,15 +7983,16 @@
     <w:p>
       <w:pPr>
         <w:rPr>
-          <w:ins w:id="170" w:author="Mitko" w:date="2015-06-16T00:40:00Z"/>
-        </w:rPr>
-      </w:pPr>
-      <w:ins w:id="171" w:author="Mitko" w:date="2015-06-16T00:40:00Z">
+          <w:ins w:id="199" w:author="Mitko" w:date="2015-06-16T00:40:00Z"/>
+        </w:rPr>
+      </w:pPr>
+      <w:ins w:id="200" w:author="Mitko" w:date="2015-06-16T00:40:00Z">
         <w:r>
           <w:rPr>
             <w:noProof/>
             <w:lang w:val="en-US" w:eastAsia="en-US"/>
           </w:rPr>
+          <w:lastRenderedPageBreak/>
           <w:drawing>
             <wp:inline distT="0" distB="0" distL="0" distR="0" wp14:anchorId="5A984BD1" wp14:editId="1FA17AF4">
               <wp:extent cx="2105025" cy="4133850"/>
@@ -7922,12 +8050,12 @@
     <w:p>
       <w:pPr>
         <w:rPr>
-          <w:ins w:id="172" w:author="Mitko" w:date="2015-06-16T00:40:00Z"/>
+          <w:ins w:id="201" w:author="Mitko" w:date="2015-06-16T00:40:00Z"/>
           <w:i/>
           <w:sz w:val="22"/>
         </w:rPr>
       </w:pPr>
-      <w:ins w:id="173" w:author="Mitko" w:date="2015-06-16T00:40:00Z">
+      <w:ins w:id="202" w:author="Mitko" w:date="2015-06-16T00:40:00Z">
         <w:r>
           <w:rPr>
             <w:i/>
@@ -7936,7 +8064,7 @@
           <w:t>Фигура</w:t>
         </w:r>
       </w:ins>
-      <w:ins w:id="174" w:author="Mitko" w:date="2015-06-16T00:46:00Z">
+      <w:ins w:id="203" w:author="Mitko" w:date="2015-06-16T00:46:00Z">
         <w:r>
           <w:rPr>
             <w:i/>
@@ -7952,7 +8080,7 @@
           <w:t>2.4</w:t>
         </w:r>
       </w:ins>
-      <w:ins w:id="175" w:author="Mitko" w:date="2015-06-16T00:40:00Z">
+      <w:ins w:id="204" w:author="Mitko" w:date="2015-06-16T00:40:00Z">
         <w:r>
           <w:rPr>
             <w:i/>
@@ -7968,7 +8096,7 @@
           <w:t>.</w:t>
         </w:r>
       </w:ins>
-      <w:ins w:id="176" w:author="Mitko" w:date="2015-06-16T00:46:00Z">
+      <w:ins w:id="205" w:author="Mitko" w:date="2015-06-16T00:46:00Z">
         <w:r>
           <w:rPr>
             <w:i/>
@@ -7981,18 +8109,18 @@
     <w:p>
       <w:pPr>
         <w:rPr>
-          <w:ins w:id="177" w:author="Mitko" w:date="2015-06-16T00:40:00Z"/>
-        </w:rPr>
-      </w:pPr>
-    </w:p>
-    <w:p>
-      <w:pPr>
-        <w:pStyle w:val="DoplomnaBody"/>
-        <w:rPr>
-          <w:ins w:id="178" w:author="Mitko" w:date="2015-06-16T00:40:00Z"/>
-        </w:rPr>
-      </w:pPr>
-      <w:ins w:id="179" w:author="Mitko" w:date="2015-06-16T00:40:00Z">
+          <w:ins w:id="206" w:author="Mitko" w:date="2015-06-16T00:40:00Z"/>
+        </w:rPr>
+      </w:pPr>
+    </w:p>
+    <w:p>
+      <w:pPr>
+        <w:pStyle w:val="DoplomnaBody"/>
+        <w:rPr>
+          <w:ins w:id="207" w:author="Mitko" w:date="2015-06-16T00:40:00Z"/>
+        </w:rPr>
+      </w:pPr>
+      <w:ins w:id="208" w:author="Mitko" w:date="2015-06-16T00:40:00Z">
         <w:r>
           <w:t xml:space="preserve">Крайните състояния на дадения краен детерминиран автомат са част от множеството </w:t>
         </w:r>
@@ -8008,10 +8136,10 @@
       <w:pPr>
         <w:pStyle w:val="DoplomnaBody"/>
         <w:rPr>
-          <w:ins w:id="180" w:author="Mitko" w:date="2015-06-16T00:40:00Z"/>
-        </w:rPr>
-      </w:pPr>
-      <w:ins w:id="181" w:author="Mitko" w:date="2015-06-16T00:40:00Z">
+          <w:ins w:id="209" w:author="Mitko" w:date="2015-06-16T00:40:00Z"/>
+        </w:rPr>
+      </w:pPr>
+      <w:ins w:id="210" w:author="Mitko" w:date="2015-06-16T00:40:00Z">
         <w:r>
           <w:t xml:space="preserve">Етап </w:t>
         </w:r>
@@ -8042,10 +8170,10 @@
       <w:pPr>
         <w:pStyle w:val="DoplomnaBody"/>
         <w:rPr>
-          <w:ins w:id="182" w:author="Mitko" w:date="2015-06-16T00:40:00Z"/>
-        </w:rPr>
-      </w:pPr>
-      <w:ins w:id="183" w:author="Mitko" w:date="2015-06-16T00:40:00Z">
+          <w:ins w:id="211" w:author="Mitko" w:date="2015-06-16T00:40:00Z"/>
+        </w:rPr>
+      </w:pPr>
+      <w:ins w:id="212" w:author="Mitko" w:date="2015-06-16T00:40:00Z">
         <w:r>
           <w:t>Функцията на изхода</w:t>
         </w:r>
@@ -8083,11 +8211,7 @@
           <w:t xml:space="preserve"> </w:t>
         </w:r>
         <w:r>
-          <w:t xml:space="preserve">и ги изобразява в </w:t>
-        </w:r>
-        <w:r>
-          <w:lastRenderedPageBreak/>
-          <w:t xml:space="preserve">шаблони от даденото множество. В нашият пример табличният вид на </w:t>
+          <w:t xml:space="preserve">и ги изобразява в шаблони от даденото множество. В нашият пример табличният вид на </w:t>
         </w:r>
         <w:r>
           <w:rPr>
@@ -8099,12 +8223,12 @@
           <w:t xml:space="preserve">изглежда така(фигура </w:t>
         </w:r>
       </w:ins>
-      <w:ins w:id="184" w:author="Mitko" w:date="2015-06-16T00:47:00Z">
+      <w:ins w:id="213" w:author="Mitko" w:date="2015-06-16T00:47:00Z">
         <w:r>
           <w:t>2.4</w:t>
         </w:r>
       </w:ins>
-      <w:ins w:id="185" w:author="Mitko" w:date="2015-06-16T00:40:00Z">
+      <w:ins w:id="214" w:author="Mitko" w:date="2015-06-16T00:40:00Z">
         <w:r>
           <w:t>.5.):</w:t>
         </w:r>
@@ -8113,10 +8237,10 @@
     <w:p>
       <w:pPr>
         <w:rPr>
-          <w:ins w:id="186" w:author="Mitko" w:date="2015-06-16T00:40:00Z"/>
-        </w:rPr>
-      </w:pPr>
-      <w:ins w:id="187" w:author="Mitko" w:date="2015-06-16T00:40:00Z">
+          <w:ins w:id="215" w:author="Mitko" w:date="2015-06-16T00:40:00Z"/>
+        </w:rPr>
+      </w:pPr>
+      <w:ins w:id="216" w:author="Mitko" w:date="2015-06-16T00:40:00Z">
         <w:r>
           <w:rPr>
             <w:noProof/>
@@ -8179,12 +8303,12 @@
     <w:p>
       <w:pPr>
         <w:rPr>
-          <w:ins w:id="188" w:author="Mitko" w:date="2015-06-16T00:40:00Z"/>
+          <w:ins w:id="217" w:author="Mitko" w:date="2015-06-16T00:40:00Z"/>
           <w:i/>
           <w:sz w:val="22"/>
         </w:rPr>
       </w:pPr>
-      <w:ins w:id="189" w:author="Mitko" w:date="2015-06-16T00:40:00Z">
+      <w:ins w:id="218" w:author="Mitko" w:date="2015-06-16T00:40:00Z">
         <w:r>
           <w:rPr>
             <w:i/>
@@ -8193,7 +8317,7 @@
           <w:t xml:space="preserve">Фигура </w:t>
         </w:r>
       </w:ins>
-      <w:ins w:id="190" w:author="Mitko" w:date="2015-06-16T00:47:00Z">
+      <w:ins w:id="219" w:author="Mitko" w:date="2015-06-16T00:47:00Z">
         <w:r>
           <w:rPr>
             <w:i/>
@@ -8202,7 +8326,7 @@
           <w:t>2.4</w:t>
         </w:r>
       </w:ins>
-      <w:ins w:id="191" w:author="Mitko" w:date="2015-06-16T00:40:00Z">
+      <w:ins w:id="220" w:author="Mitko" w:date="2015-06-16T00:40:00Z">
         <w:r>
           <w:rPr>
             <w:i/>
@@ -8225,7 +8349,7 @@
           <w:t>.</w:t>
         </w:r>
       </w:ins>
-      <w:ins w:id="192" w:author="Mitko" w:date="2015-06-16T00:47:00Z">
+      <w:ins w:id="221" w:author="Mitko" w:date="2015-06-16T00:47:00Z">
         <w:r>
           <w:rPr>
             <w:i/>
@@ -8238,19 +8362,20 @@
     <w:p>
       <w:pPr>
         <w:rPr>
-          <w:ins w:id="193" w:author="Mitko" w:date="2015-06-16T00:40:00Z"/>
-        </w:rPr>
-      </w:pPr>
-    </w:p>
-    <w:p>
-      <w:pPr>
-        <w:pStyle w:val="DoplomnaBody"/>
-        <w:rPr>
-          <w:ins w:id="194" w:author="Mitko" w:date="2015-06-16T00:40:00Z"/>
-        </w:rPr>
-      </w:pPr>
-      <w:ins w:id="195" w:author="Mitko" w:date="2015-06-16T00:40:00Z">
-        <w:r>
+          <w:ins w:id="222" w:author="Mitko" w:date="2015-06-16T00:40:00Z"/>
+        </w:rPr>
+      </w:pPr>
+    </w:p>
+    <w:p>
+      <w:pPr>
+        <w:pStyle w:val="DoplomnaBody"/>
+        <w:rPr>
+          <w:ins w:id="223" w:author="Mitko" w:date="2015-06-16T00:40:00Z"/>
+        </w:rPr>
+      </w:pPr>
+      <w:ins w:id="224" w:author="Mitko" w:date="2015-06-16T00:40:00Z">
+        <w:r>
+          <w:lastRenderedPageBreak/>
           <w:t>С това завършва подготвителната фаза на алгоритъма, по време на която дефинираме крайния детерминиран автомат.</w:t>
         </w:r>
       </w:ins>
@@ -8259,18 +8384,18 @@
       <w:pPr>
         <w:pStyle w:val="DoplomnaBody"/>
         <w:rPr>
-          <w:ins w:id="196" w:author="Mitko" w:date="2015-06-16T00:40:00Z"/>
-        </w:rPr>
-      </w:pPr>
-    </w:p>
-    <w:p>
-      <w:pPr>
-        <w:pStyle w:val="DoplomnaBody"/>
-        <w:rPr>
-          <w:ins w:id="197" w:author="Mitko" w:date="2015-06-16T00:40:00Z"/>
-        </w:rPr>
-      </w:pPr>
-      <w:ins w:id="198" w:author="Mitko" w:date="2015-06-16T00:40:00Z">
+          <w:ins w:id="225" w:author="Mitko" w:date="2015-06-16T00:40:00Z"/>
+        </w:rPr>
+      </w:pPr>
+    </w:p>
+    <w:p>
+      <w:pPr>
+        <w:pStyle w:val="DoplomnaBody"/>
+        <w:rPr>
+          <w:ins w:id="226" w:author="Mitko" w:date="2015-06-16T00:40:00Z"/>
+        </w:rPr>
+      </w:pPr>
+      <w:ins w:id="227" w:author="Mitko" w:date="2015-06-16T00:40:00Z">
         <w:r>
           <w:t>Фаза 2: Търсене</w:t>
         </w:r>
@@ -8280,18 +8405,18 @@
       <w:pPr>
         <w:pStyle w:val="DoplomnaBody"/>
         <w:rPr>
-          <w:ins w:id="199" w:author="Mitko" w:date="2015-06-16T00:40:00Z"/>
-        </w:rPr>
-      </w:pPr>
-    </w:p>
-    <w:p>
-      <w:pPr>
-        <w:pStyle w:val="DoplomnaBody"/>
-        <w:rPr>
-          <w:ins w:id="200" w:author="Mitko" w:date="2015-06-16T00:40:00Z"/>
-        </w:rPr>
-      </w:pPr>
-      <w:ins w:id="201" w:author="Mitko" w:date="2015-06-16T00:40:00Z">
+          <w:ins w:id="228" w:author="Mitko" w:date="2015-06-16T00:40:00Z"/>
+        </w:rPr>
+      </w:pPr>
+    </w:p>
+    <w:p>
+      <w:pPr>
+        <w:pStyle w:val="DoplomnaBody"/>
+        <w:rPr>
+          <w:ins w:id="229" w:author="Mitko" w:date="2015-06-16T00:40:00Z"/>
+        </w:rPr>
+      </w:pPr>
+      <w:ins w:id="230" w:author="Mitko" w:date="2015-06-16T00:40:00Z">
         <w:r>
           <w:t xml:space="preserve">Това е фазата, при която вече дефинираният алгоритъм се прилага върху конкретен текст или низ с цел откриване на някой от предварително дефинираните шаблони. Хубавото на този алгоритъм е, че благодарение на вече дефинираната функция при неуспех, този процес е линеен и представлява четене символ по символ на входния текст и извършването на съответните преходи в автомата на алгоритъма. Нека разгледаме един пример на анализ на следния стринг </w:t>
         </w:r>
@@ -8314,12 +8439,12 @@
           <w:t xml:space="preserve"> Обработката му използвайки алгоритъма е показана на фигура </w:t>
         </w:r>
       </w:ins>
-      <w:ins w:id="202" w:author="Mitko" w:date="2015-06-16T00:48:00Z">
+      <w:ins w:id="231" w:author="Mitko" w:date="2015-06-16T00:48:00Z">
         <w:r>
           <w:t>2.4</w:t>
         </w:r>
       </w:ins>
-      <w:ins w:id="203" w:author="Mitko" w:date="2015-06-16T00:40:00Z">
+      <w:ins w:id="232" w:author="Mitko" w:date="2015-06-16T00:40:00Z">
         <w:r>
           <w:t>.6.:</w:t>
         </w:r>
@@ -8328,10 +8453,10 @@
     <w:p>
       <w:pPr>
         <w:rPr>
-          <w:ins w:id="204" w:author="Mitko" w:date="2015-06-16T00:40:00Z"/>
-        </w:rPr>
-      </w:pPr>
-      <w:ins w:id="205" w:author="Mitko" w:date="2015-06-16T00:40:00Z">
+          <w:ins w:id="233" w:author="Mitko" w:date="2015-06-16T00:40:00Z"/>
+        </w:rPr>
+      </w:pPr>
+      <w:ins w:id="234" w:author="Mitko" w:date="2015-06-16T00:40:00Z">
         <w:r>
           <w:rPr>
             <w:noProof/>
@@ -8394,12 +8519,12 @@
     <w:p>
       <w:pPr>
         <w:rPr>
-          <w:ins w:id="206" w:author="Mitko" w:date="2015-06-16T00:40:00Z"/>
+          <w:ins w:id="235" w:author="Mitko" w:date="2015-06-16T00:40:00Z"/>
           <w:i/>
           <w:sz w:val="22"/>
         </w:rPr>
       </w:pPr>
-      <w:ins w:id="207" w:author="Mitko" w:date="2015-06-16T00:40:00Z">
+      <w:ins w:id="236" w:author="Mitko" w:date="2015-06-16T00:40:00Z">
         <w:r>
           <w:rPr>
             <w:i/>
@@ -8408,7 +8533,7 @@
           <w:t xml:space="preserve">Фигура </w:t>
         </w:r>
       </w:ins>
-      <w:ins w:id="208" w:author="Mitko" w:date="2015-06-16T00:48:00Z">
+      <w:ins w:id="237" w:author="Mitko" w:date="2015-06-16T00:48:00Z">
         <w:r>
           <w:rPr>
             <w:i/>
@@ -8417,7 +8542,7 @@
           <w:t>2.4</w:t>
         </w:r>
       </w:ins>
-      <w:ins w:id="209" w:author="Mitko" w:date="2015-06-16T00:40:00Z">
+      <w:ins w:id="238" w:author="Mitko" w:date="2015-06-16T00:40:00Z">
         <w:r>
           <w:rPr>
             <w:i/>
@@ -8440,7 +8565,7 @@
           <w:t>.</w:t>
         </w:r>
       </w:ins>
-      <w:ins w:id="210" w:author="Mitko" w:date="2015-06-16T00:48:00Z">
+      <w:ins w:id="239" w:author="Mitko" w:date="2015-06-16T00:48:00Z">
         <w:r>
           <w:rPr>
             <w:i/>
@@ -8453,24 +8578,20 @@
     <w:p>
       <w:pPr>
         <w:rPr>
-          <w:ins w:id="211" w:author="Mitko" w:date="2015-06-16T00:40:00Z"/>
-        </w:rPr>
-      </w:pPr>
-    </w:p>
-    <w:p>
-      <w:pPr>
-        <w:pStyle w:val="DoplomnaBody"/>
-        <w:rPr>
-          <w:ins w:id="212" w:author="Mitko" w:date="2015-06-16T00:40:00Z"/>
-        </w:rPr>
-      </w:pPr>
-      <w:ins w:id="213" w:author="Mitko" w:date="2015-06-16T00:40:00Z">
-        <w:r>
-          <w:t xml:space="preserve">При всяко преминаване през крайно състояние, ние отчитаме чрез функцията на изхода шаблоните, чието срещане е установено. На края на </w:t>
-        </w:r>
-        <w:r>
-          <w:lastRenderedPageBreak/>
-          <w:t>изпълнението на тази фаза от алгоритъма, ние получаваме списък с всички шаблони, които сме срещнали при прилагането му.</w:t>
+          <w:ins w:id="240" w:author="Mitko" w:date="2015-06-16T00:40:00Z"/>
+        </w:rPr>
+      </w:pPr>
+    </w:p>
+    <w:p>
+      <w:pPr>
+        <w:pStyle w:val="DoplomnaBody"/>
+        <w:rPr>
+          <w:ins w:id="241" w:author="Mitko" w:date="2015-06-16T00:40:00Z"/>
+        </w:rPr>
+      </w:pPr>
+      <w:ins w:id="242" w:author="Mitko" w:date="2015-06-16T00:40:00Z">
+        <w:r>
+          <w:t>При всяко преминаване през крайно състояние, ние отчитаме чрез функцията на изхода шаблоните, чието срещане е установено. На края на изпълнението на тази фаза от алгоритъма, ние получаваме списък с всички шаблони, които сме срещнали при прилагането му.</w:t>
         </w:r>
       </w:ins>
     </w:p>
@@ -8478,10 +8599,10 @@
       <w:pPr>
         <w:pStyle w:val="DoplomnaBody"/>
         <w:rPr>
-          <w:ins w:id="214" w:author="Mitko" w:date="2015-06-16T00:40:00Z"/>
-        </w:rPr>
-      </w:pPr>
-      <w:ins w:id="215" w:author="Mitko" w:date="2015-06-16T00:40:00Z">
+          <w:ins w:id="243" w:author="Mitko" w:date="2015-06-16T00:40:00Z"/>
+        </w:rPr>
+      </w:pPr>
+      <w:ins w:id="244" w:author="Mitko" w:date="2015-06-16T00:40:00Z">
         <w:r>
           <w:rPr>
             <w:lang w:val="ru-RU"/>
@@ -8510,9 +8631,9 @@
         <w:pStyle w:val="DoplomnaBody"/>
         <w:ind w:firstLine="0"/>
         <w:rPr>
-          <w:ins w:id="216" w:author="Mitko" w:date="2015-06-16T00:39:00Z"/>
-        </w:rPr>
-        <w:pPrChange w:id="217" w:author="Mitko" w:date="2015-06-16T00:40:00Z">
+          <w:ins w:id="245" w:author="Mitko" w:date="2015-06-16T00:39:00Z"/>
+        </w:rPr>
+        <w:pPrChange w:id="246" w:author="Mitko" w:date="2015-06-16T00:40:00Z">
           <w:pPr>
             <w:pStyle w:val="DiplomnaSubSubHeading"/>
             <w:numPr>
@@ -8522,7 +8643,7 @@
           </w:pPr>
         </w:pPrChange>
       </w:pPr>
-      <w:ins w:id="218" w:author="Mitko" w:date="2015-06-16T00:40:00Z">
+      <w:ins w:id="247" w:author="Mitko" w:date="2015-06-16T00:40:00Z">
         <w:r>
           <w:t xml:space="preserve">В нашият случай, този алгоритъм ще изиграе голяма роля при анализирането на низ съдържащ </w:t>
         </w:r>
@@ -8547,6 +8668,7 @@
         <w:ind w:hanging="720"/>
       </w:pPr>
       <w:r>
+        <w:lastRenderedPageBreak/>
         <w:t>Алгоритъм за предотвратяване на атаки от тип SQL инжекция чрез използ</w:t>
       </w:r>
       <w:r>
@@ -8555,18 +8677,18 @@
       <w:r>
         <w:t>(</w:t>
       </w:r>
-      <w:commentRangeStart w:id="219"/>
-      <w:del w:id="220" w:author="Mitko" w:date="2015-06-14T23:23:00Z">
+      <w:commentRangeStart w:id="248"/>
+      <w:del w:id="249" w:author="Mitko" w:date="2015-06-14T23:23:00Z">
         <w:r>
           <w:delText>Кхарче, Патил, Гохад, Амбеткар</w:delText>
         </w:r>
-        <w:commentRangeEnd w:id="219"/>
+        <w:commentRangeEnd w:id="248"/>
         <w:r>
           <w:rPr>
             <w:rStyle w:val="CommentReference"/>
             <w:b w:val="0"/>
           </w:rPr>
-          <w:commentReference w:id="219"/>
+          <w:commentReference w:id="248"/>
         </w:r>
       </w:del>
       <w:r>
@@ -8578,7 +8700,7 @@
       <w:pPr>
         <w:pStyle w:val="DoplomnaBody"/>
       </w:pPr>
-      <w:ins w:id="221" w:author="Mitko" w:date="2015-06-14T23:23:00Z">
+      <w:ins w:id="250" w:author="Mitko" w:date="2015-06-14T23:23:00Z">
         <w:r>
           <w:t>Това решение е измислено от</w:t>
         </w:r>
@@ -8589,7 +8711,7 @@
           <w:t xml:space="preserve">Кхарче, Патил, Гохад, Амбеткар </w:t>
         </w:r>
       </w:ins>
-      <w:ins w:id="222" w:author="Mitko" w:date="2015-06-14T23:27:00Z">
+      <w:ins w:id="251" w:author="Mitko" w:date="2015-06-14T23:27:00Z">
         <w:r>
           <w:rPr>
             <w:lang w:val="en-US"/>
@@ -8683,7 +8805,7 @@
         </w:rPr>
         <w:t>Фигура 2.4.</w:t>
       </w:r>
-      <w:ins w:id="223" w:author="Mitko" w:date="2015-06-16T00:49:00Z">
+      <w:ins w:id="252" w:author="Mitko" w:date="2015-06-16T00:49:00Z">
         <w:r>
           <w:rPr>
             <w:i/>
@@ -8692,7 +8814,7 @@
           <w:t>2</w:t>
         </w:r>
       </w:ins>
-      <w:del w:id="224" w:author="Mitko" w:date="2015-06-16T00:49:00Z">
+      <w:del w:id="253" w:author="Mitko" w:date="2015-06-16T00:49:00Z">
         <w:r>
           <w:rPr>
             <w:i/>
@@ -8708,7 +8830,7 @@
         </w:rPr>
         <w:t>.1</w:t>
       </w:r>
-      <w:ins w:id="225" w:author="Mitko" w:date="2015-06-16T08:38:00Z">
+      <w:ins w:id="254" w:author="Mitko" w:date="2015-06-16T08:38:00Z">
         <w:r>
           <w:rPr>
             <w:i/>
@@ -8728,12 +8850,12 @@
       <w:r>
         <w:t xml:space="preserve"> на фигура 2.4.</w:t>
       </w:r>
-      <w:ins w:id="226" w:author="Mitko" w:date="2015-06-16T00:49:00Z">
+      <w:ins w:id="255" w:author="Mitko" w:date="2015-06-16T00:49:00Z">
         <w:r>
           <w:t>2</w:t>
         </w:r>
       </w:ins>
-      <w:ins w:id="227" w:author="Mitko" w:date="2015-06-16T08:39:00Z">
+      <w:ins w:id="256" w:author="Mitko" w:date="2015-06-16T08:39:00Z">
         <w:r>
           <w:t>.</w:t>
         </w:r>
@@ -8753,7 +8875,7 @@
       <w:r>
         <w:t>заявката, която се изпраща от потребителя,</w:t>
       </w:r>
-      <w:ins w:id="228" w:author="Mitko" w:date="2015-06-13T23:41:00Z">
+      <w:ins w:id="257" w:author="Mitko" w:date="2015-06-13T23:41:00Z">
         <w:r>
           <w:t xml:space="preserve"> </w:t>
         </w:r>
@@ -8788,53 +8910,52 @@
         <w:t xml:space="preserve">статичния </w:t>
       </w:r>
       <w:r>
-        <w:lastRenderedPageBreak/>
         <w:t>алгоритъм за разпознаване на шаблони.</w:t>
       </w:r>
       <w:r>
         <w:t xml:space="preserve"> Шаблон, от своя страна, наричаме </w:t>
       </w:r>
-      <w:del w:id="229" w:author="Mitko" w:date="2015-06-15T08:36:00Z">
+      <w:del w:id="258" w:author="Mitko" w:date="2015-06-15T08:36:00Z">
         <w:r>
           <w:delText>текст</w:delText>
         </w:r>
       </w:del>
-      <w:ins w:id="230" w:author="Mitko" w:date="2015-06-15T08:36:00Z">
+      <w:ins w:id="259" w:author="Mitko" w:date="2015-06-15T08:36:00Z">
         <w:r>
           <w:t>последователност от определени символи</w:t>
         </w:r>
       </w:ins>
-      <w:ins w:id="231" w:author="Mitko" w:date="2015-06-15T08:35:00Z">
+      <w:ins w:id="260" w:author="Mitko" w:date="2015-06-15T08:35:00Z">
         <w:r>
           <w:t>, ко</w:t>
         </w:r>
       </w:ins>
-      <w:ins w:id="232" w:author="Mitko" w:date="2015-06-15T08:36:00Z">
+      <w:ins w:id="261" w:author="Mitko" w:date="2015-06-15T08:36:00Z">
         <w:r>
           <w:t>я</w:t>
         </w:r>
       </w:ins>
-      <w:ins w:id="233" w:author="Mitko" w:date="2015-06-15T08:35:00Z">
+      <w:ins w:id="262" w:author="Mitko" w:date="2015-06-15T08:35:00Z">
         <w:r>
           <w:t>то представя общия вид на няколко</w:t>
         </w:r>
       </w:ins>
-      <w:ins w:id="234" w:author="Mitko" w:date="2015-06-15T08:36:00Z">
+      <w:ins w:id="263" w:author="Mitko" w:date="2015-06-15T08:36:00Z">
         <w:r>
           <w:t xml:space="preserve"> </w:t>
         </w:r>
       </w:ins>
-      <w:ins w:id="235" w:author="Mitko" w:date="2015-06-15T08:35:00Z">
+      <w:ins w:id="264" w:author="Mitko" w:date="2015-06-15T08:35:00Z">
         <w:r>
           <w:t>текста</w:t>
         </w:r>
       </w:ins>
-      <w:ins w:id="236" w:author="Mitko" w:date="2015-06-15T08:36:00Z">
+      <w:ins w:id="265" w:author="Mitko" w:date="2015-06-15T08:36:00Z">
         <w:r>
           <w:t>. Той представлява текстовия вид на даден регулярен израз без допълнителните функционалности, които предоставя. Затова казваме, че нашия алгоритъм разпознава шаблони, а не конкретни низове, защото той разпознава общия вид. За да го обясним нагледно имаме следния пример: Нека искаме да ра</w:t>
         </w:r>
       </w:ins>
-      <w:ins w:id="237" w:author="Mitko" w:date="2015-06-15T08:39:00Z">
+      <w:ins w:id="266" w:author="Mitko" w:date="2015-06-15T08:39:00Z">
         <w:r>
           <w:t xml:space="preserve">зпознаем следните стрингове: </w:t>
         </w:r>
@@ -8845,7 +8966,7 @@
           <w:t>‘1 AND 2=3’</w:t>
         </w:r>
       </w:ins>
-      <w:ins w:id="238" w:author="Mitko" w:date="2015-06-15T08:40:00Z">
+      <w:ins w:id="267" w:author="Mitko" w:date="2015-06-15T08:40:00Z">
         <w:r>
           <w:rPr>
             <w:lang w:val="en-US"/>
@@ -8856,17 +8977,17 @@
           <w:t xml:space="preserve">и така нататък. Вместо да проверяваме за наличието на всеки един от тях, ние ще търсим общия им вид или шаблон </w:t>
         </w:r>
       </w:ins>
-      <w:ins w:id="239" w:author="Mitko" w:date="2015-06-15T08:41:00Z">
+      <w:ins w:id="268" w:author="Mitko" w:date="2015-06-15T08:41:00Z">
         <w:r>
           <w:t>–</w:t>
         </w:r>
       </w:ins>
-      <w:ins w:id="240" w:author="Mitko" w:date="2015-06-15T08:40:00Z">
+      <w:ins w:id="269" w:author="Mitko" w:date="2015-06-15T08:40:00Z">
         <w:r>
           <w:t xml:space="preserve"> </w:t>
         </w:r>
       </w:ins>
-      <w:ins w:id="241" w:author="Mitko" w:date="2015-06-15T08:41:00Z">
+      <w:ins w:id="270" w:author="Mitko" w:date="2015-06-15T08:41:00Z">
         <w:r>
           <w:rPr>
             <w:lang w:val="en-US"/>
@@ -8914,6 +9035,7 @@
           <w:noProof/>
           <w:lang w:val="en-US" w:eastAsia="en-US"/>
         </w:rPr>
+        <w:lastRenderedPageBreak/>
         <w:drawing>
           <wp:inline distT="0" distB="0" distL="0" distR="0" wp14:anchorId="1BDC488C" wp14:editId="4B90E786">
             <wp:extent cx="3533775" cy="3486150"/>
@@ -9051,7 +9173,7 @@
       <w:r>
         <w:t xml:space="preserve"> имплементира алгоритъма за разпознаване на шаблони</w:t>
       </w:r>
-      <w:del w:id="242" w:author="Mitko" w:date="2015-06-16T20:33:00Z">
+      <w:del w:id="271" w:author="Mitko" w:date="2015-06-16T20:33:00Z">
         <w:r>
           <w:delText xml:space="preserve">. </w:delText>
         </w:r>
@@ -9084,7 +9206,6 @@
           <w:noProof/>
           <w:lang w:val="en-US" w:eastAsia="en-US"/>
         </w:rPr>
-        <w:lastRenderedPageBreak/>
         <w:drawing>
           <wp:inline distT="0" distB="0" distL="0" distR="0" wp14:anchorId="6CD7DC2D" wp14:editId="1EBB148D">
             <wp:extent cx="3571875" cy="3333750"/>
@@ -9217,6 +9338,7 @@
         </w:numPr>
       </w:pPr>
       <w:r>
+        <w:lastRenderedPageBreak/>
         <w:t>Прилага се алгоритъма на Ахо-Корасик от Фигура 2.4.</w:t>
       </w:r>
       <w:r>
@@ -9304,7 +9426,6 @@
         <w:pStyle w:val="DoplomnaBody"/>
       </w:pPr>
       <w:r>
-        <w:lastRenderedPageBreak/>
         <w:t xml:space="preserve">Нека сега разгледаме един пример за предотвратяване на атаки от тип </w:t>
       </w:r>
       <w:r>
@@ -9588,6 +9709,7 @@
           <w:noProof/>
           <w:lang w:val="en-US" w:eastAsia="en-US"/>
         </w:rPr>
+        <w:lastRenderedPageBreak/>
         <w:drawing>
           <wp:inline distT="0" distB="0" distL="0" distR="0" wp14:anchorId="5E8883B0" wp14:editId="60319B1E">
             <wp:extent cx="5267325" cy="228600"/>
@@ -9857,19 +9979,7 @@
         <w:t>[21]</w:t>
       </w:r>
       <w:r>
-        <w:t xml:space="preserve"> В основата си той представлява премахване на стойностите на дадени атрибути от текста на заявката по време на изпълнението на </w:t>
-      </w:r>
-      <w:proofErr w:type="gramStart"/>
-      <w:r>
-        <w:t>приложението(</w:t>
-      </w:r>
-      <w:proofErr w:type="gramEnd"/>
-      <w:r>
-        <w:t xml:space="preserve">динамична част) и сравняване на </w:t>
-      </w:r>
-      <w:r>
-        <w:lastRenderedPageBreak/>
-        <w:t>обработената заявка с предварително приготвена такава(статична част). Нека сега да раазгледаме основните символи, които ще използваме в алгоритъма</w:t>
+        <w:t xml:space="preserve"> В основата си той представлява премахване на стойностите на дадени атрибути от текста на заявката по време на изпълнението на приложението(динамична част) и сравняване на обработената заявка с предварително приготвена такава(статична част). Нека сега да раазгледаме основните символи, които ще използваме в алгоритъма</w:t>
       </w:r>
       <w:r>
         <w:t>, записани в таблица 2.4.</w:t>
@@ -10534,7 +10644,6 @@
         </w:rPr>
         <w:t xml:space="preserve">= </w:t>
       </w:r>
-      <w:proofErr w:type="gramStart"/>
       <w:r>
         <w:t>f</w:t>
       </w:r>
@@ -10544,7 +10653,6 @@
         </w:rPr>
         <w:t>(</w:t>
       </w:r>
-      <w:proofErr w:type="gramEnd"/>
       <w:r>
         <w:t xml:space="preserve">FQ </w:t>
       </w:r>
@@ -10670,6 +10778,7 @@
         <w:rPr>
           <w:lang w:val="en-US"/>
         </w:rPr>
+        <w:lastRenderedPageBreak/>
         <w:t>‘</w:t>
       </w:r>
       <w:r>
@@ -10766,7 +10875,6 @@
           <w:noProof/>
           <w:lang w:val="en-US" w:eastAsia="en-US"/>
         </w:rPr>
-        <w:lastRenderedPageBreak/>
         <w:drawing>
           <wp:inline distT="0" distB="0" distL="0" distR="0" wp14:anchorId="0E0D62B2" wp14:editId="5DA0040A">
             <wp:extent cx="3752850" cy="5172075"/>
@@ -11017,6 +11125,7 @@
         <w:rPr>
           <w:i/>
         </w:rPr>
+        <w:lastRenderedPageBreak/>
         <w:t>Ако текущата стойност на Current_Quotation_State е Quota_End,  то прибавяме символа към изходния такъв.</w:t>
       </w:r>
     </w:p>
@@ -11097,7 +11206,6 @@
           <w:noProof/>
           <w:lang w:val="en-US" w:eastAsia="en-US"/>
         </w:rPr>
-        <w:lastRenderedPageBreak/>
         <w:drawing>
           <wp:inline distT="0" distB="0" distL="0" distR="0" wp14:anchorId="328FFC77" wp14:editId="7FB3EC91">
             <wp:extent cx="5010150" cy="809625"/>
@@ -11343,7 +11451,7 @@
           <w:p>
             <w:pPr>
               <w:rPr>
-                <w:del w:id="243" w:author="Mitko" w:date="2015-06-16T22:08:00Z"/>
+                <w:del w:id="272" w:author="Mitko" w:date="2015-06-16T22:08:00Z"/>
               </w:rPr>
             </w:pPr>
             <w:r>
@@ -11774,6 +11882,7 @@
         <w:pStyle w:val="DoplomnaBody"/>
       </w:pPr>
       <w:r>
+        <w:lastRenderedPageBreak/>
         <w:t xml:space="preserve">Нека сега да разгледаме втората част на алгоритъма. За нея ще използваме вече разгледаната функция </w:t>
       </w:r>
       <w:r>
@@ -11810,7 +11919,6 @@
           <w:noProof/>
           <w:lang w:val="en-US" w:eastAsia="en-US"/>
         </w:rPr>
-        <w:lastRenderedPageBreak/>
         <w:drawing>
           <wp:inline distT="0" distB="0" distL="0" distR="0" wp14:anchorId="5AD6BEF9" wp14:editId="6A63CC31">
             <wp:extent cx="3743325" cy="4210050"/>
@@ -11943,15 +12051,7 @@
         <w:t>N –</w:t>
       </w:r>
       <w:r>
-        <w:t xml:space="preserve"> </w:t>
-      </w:r>
-      <w:proofErr w:type="gramStart"/>
-      <w:r>
-        <w:t>броя</w:t>
-      </w:r>
-      <w:proofErr w:type="gramEnd"/>
-      <w:r>
-        <w:t xml:space="preserve"> на различните заявки, които нашето ще изпрати към базата данни.</w:t>
+        <w:t xml:space="preserve"> броя на различните заявки, които нашето ще изпрати към базата данни.</w:t>
       </w:r>
     </w:p>
     <w:p>
@@ -11971,7 +12071,6 @@
       <w:r>
         <w:t xml:space="preserve">– списъка с всички заявки </w:t>
       </w:r>
-      <w:proofErr w:type="gramStart"/>
       <w:r>
         <w:rPr>
           <w:lang w:val="en-US"/>
@@ -12004,7 +12103,6 @@
         </w:rPr>
         <w:t>2</w:t>
       </w:r>
-      <w:proofErr w:type="gramEnd"/>
       <w:r>
         <w:rPr>
           <w:lang w:val="en-US"/>
@@ -12271,7 +12369,15 @@
           <w:rStyle w:val="Emphasis"/>
           <w:i w:val="0"/>
         </w:rPr>
-        <w:t>Нека сега да анализираме разгледаните алгоритми и да ги сравним. За първият алгоритъм от раздел 2.4.1. можем да кажем, че макар и да съдържа много добри идеи за инструменти, които да бъдат използвани, той има една слабост и тя е начинът, по който изглеждат шаблоните. Ако те са твърде подробни, както е използваният в горния пример</w:t>
+        <w:t xml:space="preserve">Нека сега да анализираме разгледаните алгоритми и да ги сравним. За първият алгоритъм от раздел 2.4.1. можем да кажем, че макар и да съдържа много добри идеи за инструменти, които да бъдат използвани, той има една </w:t>
+      </w:r>
+      <w:r>
+        <w:rPr>
+          <w:rStyle w:val="Emphasis"/>
+          <w:i w:val="0"/>
+        </w:rPr>
+        <w:lastRenderedPageBreak/>
+        <w:t>слабост и тя е начинът, по който изглеждат шаблоните. Ако те са твърде подробни, както е използваният в горния пример</w:t>
       </w:r>
     </w:p>
     <w:p>
@@ -12280,7 +12386,6 @@
           <w:noProof/>
           <w:lang w:val="en-US" w:eastAsia="en-US"/>
         </w:rPr>
-        <w:lastRenderedPageBreak/>
         <w:drawing>
           <wp:inline distT="0" distB="0" distL="0" distR="0" wp14:anchorId="7B6948CB" wp14:editId="2CC4CEF0">
             <wp:extent cx="2428875" cy="266700"/>
@@ -12600,7 +12705,7 @@
           <v:shape id="_x0000_i1027" type="#_x0000_t75" style="width:53.8pt;height:15.9pt" o:ole="">
             <v:imagedata r:id="rId49" o:title=""/>
           </v:shape>
-          <o:OLEObject Type="Embed" ProgID="Equation.3" ShapeID="_x0000_i1027" DrawAspect="Content" ObjectID="_1496004471" r:id="rId50"/>
+          <o:OLEObject Type="Embed" ProgID="Equation.3" ShapeID="_x0000_i1027" DrawAspect="Content" ObjectID="_1496089960" r:id="rId50"/>
         </w:object>
       </w:r>
       <w:r>
@@ -12641,7 +12746,7 @@
           <v:shape id="_x0000_i1028" type="#_x0000_t75" style="width:78.05pt;height:15.9pt" o:ole="">
             <v:imagedata r:id="rId51" o:title=""/>
           </v:shape>
-          <o:OLEObject Type="Embed" ProgID="Equation.3" ShapeID="_x0000_i1028" DrawAspect="Content" ObjectID="_1496004472" r:id="rId52"/>
+          <o:OLEObject Type="Embed" ProgID="Equation.3" ShapeID="_x0000_i1028" DrawAspect="Content" ObjectID="_1496089961" r:id="rId52"/>
         </w:object>
       </w:r>
       <w:r>
@@ -12671,11 +12776,8 @@
         <w:pStyle w:val="DoplomnaBody"/>
       </w:pPr>
       <w:r>
-        <w:t xml:space="preserve">Вторият алгоритъм е много по-ясен и не включва някакви структури, които да използваме за анализ на входния стринг, а само алгоритъм за </w:t>
-      </w:r>
-      <w:r>
         <w:lastRenderedPageBreak/>
-        <w:t xml:space="preserve">премахване на части от него. Това означава, че единствените итерации са по символите на входния текст на заявката. Така можем да заключим, че времевата сложност на алгоритъма е </w:t>
+        <w:t xml:space="preserve">Вторият алгоритъм е много по-ясен и не включва някакви структури, които да използваме за анализ на входния стринг, а само алгоритъм за премахване на части от него. Това означава, че единствените итерации са по символите на входния текст на заявката. Така можем да заключим, че времевата сложност на алгоритъма е </w:t>
       </w:r>
       <w:r>
         <w:rPr>
@@ -12685,7 +12787,7 @@
           <v:shape id="_x0000_i1029" type="#_x0000_t75" style="width:31.05pt;height:15.9pt" o:ole="">
             <v:imagedata r:id="rId53" o:title=""/>
           </v:shape>
-          <o:OLEObject Type="Embed" ProgID="Equation.3" ShapeID="_x0000_i1029" DrawAspect="Content" ObjectID="_1496004473" r:id="rId54"/>
+          <o:OLEObject Type="Embed" ProgID="Equation.3" ShapeID="_x0000_i1029" DrawAspect="Content" ObjectID="_1496089962" r:id="rId54"/>
         </w:object>
       </w:r>
       <w:r>
@@ -12828,11 +12930,8 @@
         <w:pStyle w:val="DoplomnaBody"/>
       </w:pPr>
       <w:r>
-        <w:t xml:space="preserve">Както виждаме при алгоритмите, използващи автомати, всичко зависи от това какъв автомат ще се използва и от това колко богат е езикът му. За сметка </w:t>
-      </w:r>
-      <w:r>
         <w:lastRenderedPageBreak/>
-        <w:t>на това, за вторият алгоритъм е без значение това, защото той сравнява низове, а не използва специални инструменти за разпознаване. Също така модификации в кода на алгоритъма не са необходими при нито един от алгоритмите, но при алгоритмите, използващи автомати, е необходимо да се правят промени в неговата структура, така че да може да открива повече аномалии в заявката.Засичането на атаката не е автоматично само при първия алгоритъм, защото при него се изсква ролята на администратор на системата, който да проверява съмнителни заявки и да заключава дали те са реални атаки или не.</w:t>
+        <w:t>Както виждаме при алгоритмите, използващи автомати, всичко зависи от това какъв автомат ще се използва и от това колко богат е езикът му. За сметка на това, за вторият алгоритъм е без значение това, защото той сравнява низове, а не използва специални инструменти за разпознаване. Също така модификации в кода на алгоритъма не са необходими при нито един от алгоритмите, но при алгоритмите, използващи автомати, е необходимо да се правят промени в неговата структура, така че да може да открива повече аномалии в заявката.Засичането на атаката не е автоматично само при първия алгоритъм, защото при него се изсква ролята на администратор на системата, който да проверява съмнителни заявки и да заключава дали те са реални атаки или не.</w:t>
       </w:r>
     </w:p>
     <w:p>
@@ -12871,7 +12970,7 @@
       <w:r>
         <w:t xml:space="preserve">инжекция и те </w:t>
       </w:r>
-      <w:del w:id="244" w:author="Mitko" w:date="2015-06-16T08:40:00Z">
+      <w:del w:id="273" w:author="Mitko" w:date="2015-06-16T08:40:00Z">
         <w:r>
           <w:delText xml:space="preserve">всички </w:delText>
         </w:r>
@@ -12879,12 +12978,12 @@
       <w:r>
         <w:t xml:space="preserve">са подходящи за използване в зависимост от целта, която искаме да постигнем. </w:t>
       </w:r>
-      <w:ins w:id="245" w:author="Mitko" w:date="2015-06-16T08:41:00Z">
+      <w:ins w:id="274" w:author="Mitko" w:date="2015-06-16T08:41:00Z">
         <w:r>
           <w:t>Двата р</w:t>
         </w:r>
       </w:ins>
-      <w:del w:id="246" w:author="Mitko" w:date="2015-06-16T08:41:00Z">
+      <w:del w:id="275" w:author="Mitko" w:date="2015-06-16T08:41:00Z">
         <w:r>
           <w:delText>Р</w:delText>
         </w:r>
@@ -12892,7 +12991,7 @@
       <w:r>
         <w:t>азгледани</w:t>
       </w:r>
-      <w:del w:id="247" w:author="Mitko" w:date="2015-06-16T08:41:00Z">
+      <w:del w:id="276" w:author="Mitko" w:date="2015-06-16T08:41:00Z">
         <w:r>
           <w:delText>те</w:delText>
         </w:r>
@@ -12900,7 +12999,7 @@
       <w:r>
         <w:t xml:space="preserve"> от нас </w:t>
       </w:r>
-      <w:del w:id="248" w:author="Mitko" w:date="2015-06-16T08:40:00Z">
+      <w:del w:id="277" w:author="Mitko" w:date="2015-06-16T08:40:00Z">
         <w:r>
           <w:delText xml:space="preserve">алгоритми </w:delText>
         </w:r>
@@ -12959,12 +13058,12 @@
       <w:r>
         <w:t xml:space="preserve"> считаме, че алгоритъма, който ще предложим</w:t>
       </w:r>
-      <w:ins w:id="249" w:author="Mitko" w:date="2015-06-16T08:42:00Z">
+      <w:ins w:id="278" w:author="Mitko" w:date="2015-06-16T08:42:00Z">
         <w:r>
           <w:t xml:space="preserve"> ще бъде достатъчно бърз и в същото време ще може да разграничи различните видове атаки от тип </w:t>
         </w:r>
       </w:ins>
-      <w:ins w:id="250" w:author="Mitko" w:date="2015-06-16T08:43:00Z">
+      <w:ins w:id="279" w:author="Mitko" w:date="2015-06-16T08:43:00Z">
         <w:r>
           <w:rPr>
             <w:lang w:val="en-US"/>
@@ -13034,7 +13133,11 @@
         <w:t xml:space="preserve"> – слепи инжекции</w:t>
       </w:r>
       <w:r>
-        <w:t xml:space="preserve">, защото именно те са най-добрият индикатор, че даден потребител би извършил злонамерено действие срещу базата данни. Причината за това е, че когато даден недоброжелател иска да атакува дадена база данни без да има пряк достъп до нея, той трябва да установи типа и преди да извърши самото нападение. Разбира се, в някои случаи това е лесно за установяване, например, ако приложението е написано използвайки </w:t>
+        <w:t xml:space="preserve">, защото именно те са най-добрият индикатор, че даден потребител би извършил злонамерено действие срещу базата данни. Причината за това е, че когато даден недоброжелател иска да атакува дадена база данни без да има пряк достъп до нея, той трябва да установи типа и преди да извърши самото нападение. Разбира се, в някои случаи това е лесно за установяване, например, ако приложението е написано </w:t>
+      </w:r>
+      <w:r>
+        <w:lastRenderedPageBreak/>
+        <w:t xml:space="preserve">използвайки </w:t>
       </w:r>
       <w:r>
         <w:rPr>
@@ -13052,11 +13155,7 @@
         <w:t xml:space="preserve">MSSQL </w:t>
       </w:r>
       <w:r>
-        <w:t xml:space="preserve">база от данни, но това не винаги е така и не е в сила в общия случай. </w:t>
-      </w:r>
-      <w:r>
-        <w:lastRenderedPageBreak/>
-        <w:t>Нека за начало да обърнем внимание на основата на нашия алгоритъм, а именно алгоритъма на Ахо-Корасик, и след това да продължим към разглеждането на цялата логика.</w:t>
+        <w:t>база от данни, но това не винаги е така и не е в сила в общия случай. Нека за начало да обърнем внимание на основата на нашия алгоритъм, а именно алгоритъма на Ахо-Корасик, и след това да продължим към разглеждането на цялата логика.</w:t>
       </w:r>
     </w:p>
     <w:p/>
@@ -13069,25 +13168,25 @@
         </w:numPr>
         <w:ind w:hanging="720"/>
       </w:pPr>
-      <w:commentRangeStart w:id="251"/>
-      <w:del w:id="252" w:author="Mitko" w:date="2015-06-16T22:46:00Z">
+      <w:commentRangeStart w:id="280"/>
+      <w:del w:id="281" w:author="Mitko" w:date="2015-06-16T22:46:00Z">
         <w:r>
           <w:delText>Алгоритъм за откриване на аномалии в потребителското поведение</w:delText>
         </w:r>
       </w:del>
-      <w:ins w:id="253" w:author="Mitko" w:date="2015-06-16T22:46:00Z">
+      <w:ins w:id="282" w:author="Mitko" w:date="2015-06-16T22:46:00Z">
         <w:r>
           <w:t>Описание на алгоритъма</w:t>
         </w:r>
       </w:ins>
     </w:p>
-    <w:commentRangeEnd w:id="251"/>
+    <w:commentRangeEnd w:id="280"/>
     <w:p>
       <w:r>
         <w:rPr>
           <w:rStyle w:val="CommentReference"/>
         </w:rPr>
-        <w:commentReference w:id="251"/>
+        <w:commentReference w:id="280"/>
       </w:r>
     </w:p>
     <w:p>
@@ -13344,7 +13443,7 @@
       </w:r>
     </w:p>
     <w:p>
-      <w:del w:id="254" w:author="Mitko" w:date="2015-06-16T22:46:00Z">
+      <w:del w:id="283" w:author="Mitko" w:date="2015-06-16T22:46:00Z">
         <w:r>
           <w:rPr>
             <w:noProof/>
@@ -13406,7 +13505,7 @@
       <w:pPr>
         <w:rPr>
           <w:lang w:val="en-US"/>
-          <w:rPrChange w:id="255" w:author="Mitko" w:date="2015-06-16T08:48:00Z">
+          <w:rPrChange w:id="284" w:author="Mitko" w:date="2015-06-16T08:48:00Z">
             <w:rPr/>
           </w:rPrChange>
         </w:rPr>
@@ -13879,7 +13978,7 @@
       <w:r>
         <w:t xml:space="preserve">. Поради това решихме да ги обединим в първия подвид шаблони за аномалии в потребителското поведение, а именно </w:t>
       </w:r>
-      <w:ins w:id="256" w:author="Mitko" w:date="2015-06-16T08:44:00Z">
+      <w:ins w:id="285" w:author="Mitko" w:date="2015-06-16T08:44:00Z">
         <w:r>
           <w:rPr>
             <w:position w:val="-10"/>
@@ -13888,7 +13987,7 @@
             <v:shape id="_x0000_i1030" type="#_x0000_t75" style="width:184.15pt;height:15.9pt" o:ole="">
               <v:imagedata r:id="rId58" o:title=""/>
             </v:shape>
-            <o:OLEObject Type="Embed" ProgID="Equation.3" ShapeID="_x0000_i1030" DrawAspect="Content" ObjectID="_1496004474" r:id="rId59"/>
+            <o:OLEObject Type="Embed" ProgID="Equation.3" ShapeID="_x0000_i1030" DrawAspect="Content" ObjectID="_1496089963" r:id="rId59"/>
           </w:object>
         </w:r>
       </w:ins>
@@ -14046,11 +14145,11 @@
       <w:pPr>
         <w:pStyle w:val="DoplomnaBody"/>
         <w:rPr>
-          <w:ins w:id="257" w:author="Mitko" w:date="2015-06-16T08:44:00Z"/>
-          <w:lang w:val="en-US"/>
-        </w:rPr>
-      </w:pPr>
-      <w:ins w:id="258" w:author="Mitko" w:date="2015-06-16T08:44:00Z">
+          <w:ins w:id="286" w:author="Mitko" w:date="2015-06-16T08:44:00Z"/>
+          <w:lang w:val="en-US"/>
+        </w:rPr>
+      </w:pPr>
+      <w:ins w:id="287" w:author="Mitko" w:date="2015-06-16T08:44:00Z">
         <w:r>
           <w:rPr>
             <w:position w:val="-10"/>
@@ -14060,7 +14159,7 @@
             <v:shape id="_x0000_i1031" type="#_x0000_t75" style="width:258.45pt;height:15.9pt" o:ole="">
               <v:imagedata r:id="rId60" o:title=""/>
             </v:shape>
-            <o:OLEObject Type="Embed" ProgID="Equation.3" ShapeID="_x0000_i1031" DrawAspect="Content" ObjectID="_1496004475" r:id="rId61"/>
+            <o:OLEObject Type="Embed" ProgID="Equation.3" ShapeID="_x0000_i1031" DrawAspect="Content" ObjectID="_1496089964" r:id="rId61"/>
           </w:object>
         </w:r>
       </w:ins>
@@ -14342,7 +14441,7 @@
           <v:shape id="_x0000_i1032" type="#_x0000_t75" style="width:184.15pt;height:15.9pt" o:ole="">
             <v:imagedata r:id="rId63" o:title=""/>
           </v:shape>
-          <o:OLEObject Type="Embed" ProgID="Equation.3" ShapeID="_x0000_i1032" DrawAspect="Content" ObjectID="_1496004476" r:id="rId64"/>
+          <o:OLEObject Type="Embed" ProgID="Equation.3" ShapeID="_x0000_i1032" DrawAspect="Content" ObjectID="_1496089965" r:id="rId64"/>
         </w:object>
       </w:r>
       <w:r>
@@ -14699,7 +14798,7 @@
           <v:shape id="_x0000_i1033" type="#_x0000_t75" style="width:53.8pt;height:15.9pt" o:ole="">
             <v:imagedata r:id="rId49" o:title=""/>
           </v:shape>
-          <o:OLEObject Type="Embed" ProgID="Equation.3" ShapeID="_x0000_i1033" DrawAspect="Content" ObjectID="_1496004477" r:id="rId68"/>
+          <o:OLEObject Type="Embed" ProgID="Equation.3" ShapeID="_x0000_i1033" DrawAspect="Content" ObjectID="_1496089966" r:id="rId68"/>
         </w:object>
       </w:r>
       <w:r>
@@ -14740,7 +14839,7 @@
           <v:shape id="_x0000_i1034" type="#_x0000_t75" style="width:72.75pt;height:15.9pt" o:ole="">
             <v:imagedata r:id="rId69" o:title=""/>
           </v:shape>
-          <o:OLEObject Type="Embed" ProgID="Equation.3" ShapeID="_x0000_i1034" DrawAspect="Content" ObjectID="_1496004478" r:id="rId70"/>
+          <o:OLEObject Type="Embed" ProgID="Equation.3" ShapeID="_x0000_i1034" DrawAspect="Content" ObjectID="_1496089967" r:id="rId70"/>
         </w:object>
       </w:r>
       <w:r>
@@ -15106,7 +15205,6 @@
       <w:pPr>
         <w:pStyle w:val="DoplomnaBody"/>
       </w:pPr>
-      <w:proofErr w:type="gramStart"/>
       <w:r>
         <w:rPr>
           <w:lang w:val="en-US"/>
@@ -15114,11 +15212,7 @@
         <w:t xml:space="preserve">Node.js </w:t>
       </w:r>
       <w:r>
-        <w:t>е публично достъпна система с отворен код, която се поддържа от различни платформи.</w:t>
-      </w:r>
-      <w:proofErr w:type="gramEnd"/>
-      <w:r>
-        <w:t xml:space="preserve"> Приложенията, които създаваме чрез нея са написани на </w:t>
+        <w:t xml:space="preserve">е публично достъпна система с отворен код, която се поддържа от различни платформи. Приложенията, които създаваме чрез нея са написани на </w:t>
       </w:r>
       <w:r>
         <w:rPr>
@@ -15358,7 +15452,7 @@
       <w:pPr>
         <w:pStyle w:val="DoplomnaBody"/>
       </w:pPr>
-      <w:del w:id="259" w:author="Mitko" w:date="2015-06-16T08:56:00Z">
+      <w:del w:id="288" w:author="Mitko" w:date="2015-06-16T08:56:00Z">
         <w:r>
           <w:delText>Това</w:delText>
         </w:r>
@@ -15381,12 +15475,12 @@
           <w:delText xml:space="preserve">то и. </w:delText>
         </w:r>
       </w:del>
-      <w:ins w:id="260" w:author="Mitko" w:date="2015-06-16T08:56:00Z">
+      <w:ins w:id="289" w:author="Mitko" w:date="2015-06-16T08:56:00Z">
         <w:r>
           <w:t>В повечето случаи, обаче, ние бихме предпочели да изпълним последователно инструкциите в нашия код.</w:t>
         </w:r>
       </w:ins>
-      <w:del w:id="261" w:author="Mitko" w:date="2015-06-16T08:57:00Z">
+      <w:del w:id="290" w:author="Mitko" w:date="2015-06-16T08:57:00Z">
         <w:r>
           <w:delText>Тук обаче ще се продължи к</w:delText>
         </w:r>
@@ -15406,7 +15500,7 @@
       <w:r>
         <w:t>. Нека вземем</w:t>
       </w:r>
-      <w:del w:id="262" w:author="Mitko" w:date="2015-06-16T08:56:00Z">
+      <w:del w:id="291" w:author="Mitko" w:date="2015-06-16T08:56:00Z">
         <w:r>
           <w:delText xml:space="preserve"> един от</w:delText>
         </w:r>
@@ -15414,12 +15508,12 @@
       <w:r>
         <w:t xml:space="preserve"> най-популярни</w:t>
       </w:r>
-      <w:ins w:id="263" w:author="Mitko" w:date="2015-06-16T08:56:00Z">
+      <w:ins w:id="292" w:author="Mitko" w:date="2015-06-16T08:56:00Z">
         <w:r>
           <w:t>я</w:t>
         </w:r>
       </w:ins>
-      <w:del w:id="264" w:author="Mitko" w:date="2015-06-16T08:56:00Z">
+      <w:del w:id="293" w:author="Mitko" w:date="2015-06-16T08:56:00Z">
         <w:r>
           <w:delText>те</w:delText>
         </w:r>
@@ -15436,12 +15530,12 @@
       <w:r>
         <w:t xml:space="preserve"> Благодарение на него ние можем да покажем последователност от функции, които да се изпълнят една след друга, като например в следната извадка от нашия код, демонстрирана на фигура </w:t>
       </w:r>
-      <w:del w:id="265" w:author="Mitko" w:date="2015-06-16T08:55:00Z">
+      <w:del w:id="294" w:author="Mitko" w:date="2015-06-16T08:55:00Z">
         <w:r>
           <w:delText>3</w:delText>
         </w:r>
       </w:del>
-      <w:ins w:id="266" w:author="Mitko" w:date="2015-06-16T08:55:00Z">
+      <w:ins w:id="295" w:author="Mitko" w:date="2015-06-16T08:55:00Z">
         <w:r>
           <w:t>4</w:t>
         </w:r>
@@ -16005,12 +16099,12 @@
       <w:r>
         <w:t>.1.2.</w:t>
       </w:r>
-      <w:ins w:id="267" w:author="Mitko" w:date="2015-06-16T08:46:00Z">
+      <w:ins w:id="296" w:author="Mitko" w:date="2015-06-16T08:46:00Z">
         <w:r>
           <w:t xml:space="preserve"> </w:t>
         </w:r>
       </w:ins>
-      <w:del w:id="268" w:author="Mitko" w:date="2015-06-16T08:46:00Z">
+      <w:del w:id="297" w:author="Mitko" w:date="2015-06-16T08:46:00Z">
         <w:r>
           <w:tab/>
         </w:r>
@@ -16900,21 +16994,7 @@
         <w:rPr>
           <w:lang w:val="en-US"/>
         </w:rPr>
-        <w:t>.*</w:t>
-      </w:r>
-      <w:proofErr w:type="gramStart"/>
-      <w:r>
-        <w:rPr>
-          <w:lang w:val="en-US"/>
-        </w:rPr>
-        <w:t>fly</w:t>
-      </w:r>
-      <w:proofErr w:type="gramEnd"/>
-      <w:r>
-        <w:rPr>
-          <w:lang w:val="en-US"/>
-        </w:rPr>
-        <w:t>$/</w:t>
+        <w:t>.*fly$/</w:t>
       </w:r>
       <w:r>
         <w:t xml:space="preserve">. Неговата цел е да разпознае всички текстови оследователности, които имат поне 4 символа и завършват на </w:t>
@@ -18216,14 +18296,14 @@
       <w:pPr>
         <w:pStyle w:val="DoplomnaBody"/>
         <w:rPr>
-          <w:del w:id="269" w:author="Mitko" w:date="2015-06-16T08:44:00Z"/>
-        </w:rPr>
-      </w:pPr>
-    </w:p>
-    <w:p>
-      <w:pPr>
-        <w:rPr>
-          <w:del w:id="270" w:author="Mitko" w:date="2015-06-15T23:27:00Z"/>
+          <w:del w:id="298" w:author="Mitko" w:date="2015-06-16T08:44:00Z"/>
+        </w:rPr>
+      </w:pPr>
+    </w:p>
+    <w:p>
+      <w:pPr>
+        <w:rPr>
+          <w:del w:id="299" w:author="Mitko" w:date="2015-06-15T23:27:00Z"/>
         </w:rPr>
       </w:pPr>
     </w:p>
@@ -18965,13 +19045,8 @@
           <w:lang w:val="bg-BG"/>
         </w:rPr>
       </w:pPr>
-      <w:proofErr w:type="gramStart"/>
-      <w:r>
-        <w:t>function</w:t>
-      </w:r>
-      <w:proofErr w:type="gramEnd"/>
-      <w:r>
-        <w:t xml:space="preserve"> getUserData(username, password)</w:t>
+      <w:r>
+        <w:t>function getUserData(username, password)</w:t>
       </w:r>
       <w:r>
         <w:tab/>
@@ -19004,13 +19079,8 @@
           <w:lang w:val="bg-BG"/>
         </w:rPr>
       </w:pPr>
-      <w:proofErr w:type="gramStart"/>
-      <w:r>
-        <w:t>function</w:t>
-      </w:r>
-      <w:proofErr w:type="gramEnd"/>
-      <w:r>
-        <w:t xml:space="preserve"> saveUser</w:t>
+      <w:r>
+        <w:t>function saveUser</w:t>
       </w:r>
       <w:r>
         <w:t>Info</w:t>
@@ -19204,13 +19274,8 @@
           <w:lang w:val="bg-BG"/>
         </w:rPr>
       </w:pPr>
-      <w:proofErr w:type="gramStart"/>
-      <w:r>
-        <w:t>function</w:t>
-      </w:r>
-      <w:proofErr w:type="gramEnd"/>
-      <w:r>
-        <w:t xml:space="preserve"> </w:t>
+      <w:r>
+        <w:t xml:space="preserve">function </w:t>
       </w:r>
       <w:r>
         <w:t>getBankData</w:t>
@@ -19267,13 +19332,8 @@
           <w:lang w:val="bg-BG"/>
         </w:rPr>
       </w:pPr>
-      <w:proofErr w:type="gramStart"/>
-      <w:r>
-        <w:t>function</w:t>
-      </w:r>
-      <w:proofErr w:type="gramEnd"/>
-      <w:r>
-        <w:t xml:space="preserve"> </w:t>
+      <w:r>
+        <w:t xml:space="preserve">function </w:t>
       </w:r>
       <w:r>
         <w:t>getBankDataAsync</w:t>
@@ -19732,13 +19792,8 @@
           <w:lang w:val="bg-BG"/>
         </w:rPr>
       </w:pPr>
-      <w:proofErr w:type="gramStart"/>
-      <w:r>
-        <w:t>function</w:t>
-      </w:r>
-      <w:proofErr w:type="gramEnd"/>
-      <w:r>
-        <w:t xml:space="preserve"> SPMA(query)</w:t>
+      <w:r>
+        <w:t>function SPMA(query)</w:t>
       </w:r>
       <w:r>
         <w:rPr>
@@ -20883,7 +20938,7 @@
         <w:pStyle w:val="DoplomnaBody"/>
         <w:ind w:firstLine="0"/>
         <w:rPr>
-          <w:del w:id="271" w:author="Dimitar Dzhondzhorov" w:date="2015-06-15T13:02:00Z"/>
+          <w:del w:id="300" w:author="Dimitar Dzhondzhorov" w:date="2015-06-15T13:02:00Z"/>
           <w:sz w:val="22"/>
         </w:rPr>
       </w:pPr>
@@ -22009,7 +22064,7 @@
         <w:pStyle w:val="DoplomnaBody"/>
         <w:ind w:firstLine="0"/>
         <w:rPr>
-          <w:del w:id="272" w:author="Dimitar Dzhondzhorov" w:date="2015-06-15T13:03:00Z"/>
+          <w:del w:id="301" w:author="Dimitar Dzhondzhorov" w:date="2015-06-15T13:03:00Z"/>
           <w:rStyle w:val="Emphasis"/>
           <w:iCs w:val="0"/>
           <w:sz w:val="22"/>
@@ -23159,7 +23214,7 @@
       <w:pPr>
         <w:pStyle w:val="DoplomnaBody"/>
         <w:rPr>
-          <w:del w:id="273" w:author="Dimitar Dzhondzhorov" w:date="2015-06-15T13:37:00Z"/>
+          <w:del w:id="302" w:author="Dimitar Dzhondzhorov" w:date="2015-06-15T13:37:00Z"/>
         </w:rPr>
       </w:pPr>
       <w:r>
@@ -24171,7 +24226,7 @@
       <w:pPr>
         <w:pStyle w:val="DiplomnaHeading"/>
         <w:rPr>
-          <w:ins w:id="274" w:author="Mitko" w:date="2015-06-16T00:25:00Z"/>
+          <w:ins w:id="303" w:author="Mitko" w:date="2015-06-16T00:25:00Z"/>
         </w:rPr>
       </w:pPr>
       <w:r>
@@ -24185,19 +24240,233 @@
       <w:pPr>
         <w:pStyle w:val="DoplomnaBody"/>
         <w:rPr>
-          <w:ins w:id="275" w:author="Mitko" w:date="2015-06-16T00:25:00Z"/>
-        </w:rPr>
-      </w:pPr>
-    </w:p>
-    <w:p>
-      <w:pPr>
-        <w:pStyle w:val="DoplomnaBody"/>
-      </w:pPr>
-      <w:r>
-        <w:t>В</w:t>
-      </w:r>
-      <w:r>
-        <w:t xml:space="preserve"> заключение бихме добавили, че предоставените от нас алгоритъм и имплементация под формата на тестов инструмент разпознават аномалии от тип сляпа </w:t>
+          <w:ins w:id="304" w:author="Mitko" w:date="2015-06-17T22:35:00Z"/>
+        </w:rPr>
+      </w:pPr>
+    </w:p>
+    <w:p>
+      <w:pPr>
+        <w:pStyle w:val="DoplomnaBody"/>
+        <w:rPr>
+          <w:ins w:id="305" w:author="Mitko" w:date="2015-06-16T00:25:00Z"/>
+        </w:rPr>
+      </w:pPr>
+      <w:ins w:id="306" w:author="Mitko" w:date="2015-06-17T22:35:00Z">
+        <w:r>
+          <w:t xml:space="preserve">В началото на дипломната работа въведохме читателите в областта на софтуерната сигурност </w:t>
+        </w:r>
+      </w:ins>
+      <w:ins w:id="307" w:author="Mitko" w:date="2015-06-17T22:41:00Z">
+        <w:r>
+          <w:t xml:space="preserve">и по-конкретно на различните атаки срещу нея. </w:t>
+        </w:r>
+      </w:ins>
+      <w:ins w:id="308" w:author="Mitko" w:date="2015-06-17T22:50:00Z">
+        <w:r>
+          <w:t xml:space="preserve">След това разгледахме различни архитектурни подходи </w:t>
+        </w:r>
+      </w:ins>
+      <w:ins w:id="309" w:author="Mitko" w:date="2015-06-17T22:53:00Z">
+        <w:r>
+          <w:t>и</w:t>
+        </w:r>
+      </w:ins>
+      <w:ins w:id="310" w:author="Mitko" w:date="2015-06-17T22:55:00Z">
+        <w:r>
+          <w:t xml:space="preserve"> два</w:t>
+        </w:r>
+      </w:ins>
+      <w:ins w:id="311" w:author="Mitko" w:date="2015-06-17T22:53:00Z">
+        <w:r>
+          <w:t xml:space="preserve"> имплемен</w:t>
+        </w:r>
+      </w:ins>
+      <w:ins w:id="312" w:author="Mitko" w:date="2015-06-17T22:55:00Z">
+        <w:r>
+          <w:t xml:space="preserve">тирани алгоритми за предотвратяване на атаки от тип </w:t>
+        </w:r>
+        <w:r>
+          <w:rPr>
+            <w:lang w:val="en-US"/>
+          </w:rPr>
+          <w:t xml:space="preserve">SQL </w:t>
+        </w:r>
+        <w:r>
+          <w:t>инжекция. След анализиране и сравнение на последните два, установихме техните положителни</w:t>
+        </w:r>
+        <w:r>
+          <w:t xml:space="preserve"> и отрицателни страни. </w:t>
+        </w:r>
+      </w:ins>
+      <w:ins w:id="313" w:author="Mitko" w:date="2015-06-17T23:04:00Z">
+        <w:r>
+          <w:t xml:space="preserve">Адаптирахме един от разгледаните два </w:t>
+        </w:r>
+      </w:ins>
+      <w:ins w:id="314" w:author="Mitko" w:date="2015-06-17T23:00:00Z">
+        <w:r>
+          <w:t>алгоритъм</w:t>
+        </w:r>
+      </w:ins>
+      <w:ins w:id="315" w:author="Mitko" w:date="2015-06-17T23:04:00Z">
+        <w:r>
+          <w:t>а и създадохме трети н</w:t>
+        </w:r>
+      </w:ins>
+      <w:ins w:id="316" w:author="Mitko" w:date="2015-06-17T23:18:00Z">
+        <w:r>
+          <w:t>а базата на недостатъ</w:t>
+        </w:r>
+      </w:ins>
+      <w:ins w:id="317" w:author="Mitko" w:date="2015-06-17T23:19:00Z">
+        <w:r>
+          <w:t>ците на предишните</w:t>
+        </w:r>
+      </w:ins>
+      <w:ins w:id="318" w:author="Mitko" w:date="2015-06-17T23:00:00Z">
+        <w:r>
+          <w:t>, който да разпознава аномалии в потр</w:t>
+        </w:r>
+      </w:ins>
+      <w:ins w:id="319" w:author="Mitko" w:date="2015-06-17T23:01:00Z">
+        <w:r>
+          <w:t>е</w:t>
+        </w:r>
+      </w:ins>
+      <w:ins w:id="320" w:author="Mitko" w:date="2015-06-17T23:00:00Z">
+        <w:r>
+          <w:t xml:space="preserve">бителското поведение от тип </w:t>
+        </w:r>
+        <w:r>
+          <w:rPr>
+            <w:lang w:val="en-US"/>
+          </w:rPr>
+          <w:t xml:space="preserve">SQL </w:t>
+        </w:r>
+        <w:r>
+          <w:t>инжекция</w:t>
+        </w:r>
+      </w:ins>
+      <w:ins w:id="321" w:author="Mitko" w:date="2015-06-17T23:01:00Z">
+        <w:r>
+          <w:t xml:space="preserve"> с достатъчно добра времева сложност</w:t>
+        </w:r>
+      </w:ins>
+      <w:ins w:id="322" w:author="Mitko" w:date="2015-06-17T23:04:00Z">
+        <w:r>
+          <w:t>.</w:t>
+        </w:r>
+      </w:ins>
+      <w:ins w:id="323" w:author="Mitko" w:date="2015-06-17T23:19:00Z">
+        <w:r>
+          <w:t xml:space="preserve"> Също така, за да</w:t>
+        </w:r>
+      </w:ins>
+      <w:ins w:id="324" w:author="Mitko" w:date="2015-06-17T23:20:00Z">
+        <w:r>
+          <w:t xml:space="preserve"> </w:t>
+        </w:r>
+      </w:ins>
+      <w:ins w:id="325" w:author="Mitko" w:date="2015-06-17T23:22:00Z">
+        <w:r>
+          <w:t xml:space="preserve">илюстрираме </w:t>
+        </w:r>
+      </w:ins>
+      <w:ins w:id="326" w:author="Mitko" w:date="2015-06-17T23:24:00Z">
+        <w:r>
+          <w:t>действието на нашия алгоритъм, проектирахме, реализирахме и валидирахме инструмент</w:t>
+        </w:r>
+      </w:ins>
+      <w:ins w:id="327" w:author="Mitko" w:date="2015-06-17T23:39:00Z">
+        <w:r>
+          <w:t xml:space="preserve">, </w:t>
+        </w:r>
+        <w:r>
+          <w:lastRenderedPageBreak/>
+          <w:t>работещ на локален сървър,</w:t>
+        </w:r>
+      </w:ins>
+      <w:ins w:id="328" w:author="Mitko" w:date="2015-06-17T23:24:00Z">
+        <w:r>
+          <w:t xml:space="preserve"> онагледяващ</w:t>
+        </w:r>
+      </w:ins>
+      <w:ins w:id="329" w:author="Mitko" w:date="2015-06-17T23:26:00Z">
+        <w:r>
+          <w:t xml:space="preserve"> действието му</w:t>
+        </w:r>
+      </w:ins>
+      <w:ins w:id="330" w:author="Mitko" w:date="2015-06-17T23:33:00Z">
+        <w:r>
+          <w:t xml:space="preserve">. Заедно с инструмента създадохме </w:t>
+        </w:r>
+      </w:ins>
+      <w:ins w:id="331" w:author="Mitko" w:date="2015-06-17T23:35:00Z">
+        <w:r>
+          <w:t>и имплементирахме тестов сценарии, който да показва действието на инструмента в близки до реални</w:t>
+        </w:r>
+      </w:ins>
+      <w:ins w:id="332" w:author="Mitko" w:date="2015-06-17T23:39:00Z">
+        <w:r>
+          <w:t>те</w:t>
+        </w:r>
+      </w:ins>
+      <w:ins w:id="333" w:author="Mitko" w:date="2015-06-17T23:35:00Z">
+        <w:r>
+          <w:t xml:space="preserve"> условия</w:t>
+        </w:r>
+      </w:ins>
+      <w:ins w:id="334" w:author="Mitko" w:date="2015-06-17T23:41:00Z">
+        <w:r>
+          <w:t xml:space="preserve">. За целта въпросния сценарии включва друго приложение, което да симулира различни </w:t>
+        </w:r>
+      </w:ins>
+      <w:ins w:id="335" w:author="Mitko" w:date="2015-06-17T23:42:00Z">
+        <w:r>
+          <w:rPr>
+            <w:lang w:val="en-US"/>
+          </w:rPr>
+          <w:t xml:space="preserve">HTTP </w:t>
+        </w:r>
+      </w:ins>
+      <w:ins w:id="336" w:author="Mitko" w:date="2015-06-17T23:41:00Z">
+        <w:r>
+          <w:t xml:space="preserve">заявки </w:t>
+        </w:r>
+      </w:ins>
+      <w:ins w:id="337" w:author="Mitko" w:date="2015-06-17T23:42:00Z">
+        <w:r>
+          <w:t xml:space="preserve">от различни потребители и </w:t>
+        </w:r>
+        <w:r>
+          <w:rPr>
+            <w:lang w:val="en-US"/>
+          </w:rPr>
+          <w:t xml:space="preserve">IP </w:t>
+        </w:r>
+        <w:r>
+          <w:t>адреси.</w:t>
+        </w:r>
+      </w:ins>
+      <w:ins w:id="338" w:author="Mitko" w:date="2015-06-17T23:44:00Z">
+        <w:r>
+          <w:t xml:space="preserve"> Като заключение бихме казали, че успяхме да изпълним задачите поставени в </w:t>
+        </w:r>
+      </w:ins>
+      <w:ins w:id="339" w:author="Mitko" w:date="2015-06-17T23:45:00Z">
+        <w:r>
+          <w:t>началото на дипломната работа.</w:t>
+        </w:r>
+      </w:ins>
+      <w:bookmarkStart w:id="340" w:name="_GoBack"/>
+      <w:bookmarkEnd w:id="340"/>
+    </w:p>
+    <w:p>
+      <w:pPr>
+        <w:pStyle w:val="DoplomnaBody"/>
+      </w:pPr>
+      <w:r>
+        <w:t xml:space="preserve">Като предстояща работа по темата бихме посочили анализ и на други типове аномалии в потребителското поведение, като например изпращане на твърде много заявки към нашия сървър за кратко време( до 1 секунда). Това например би било индикация за намерението на съответния потребител да извърши нередности със системата и в частност атака от тип </w:t>
       </w:r>
       <w:r>
         <w:rPr>
@@ -24206,42 +24475,6 @@
         <w:t xml:space="preserve">SQL </w:t>
       </w:r>
       <w:r>
-        <w:t xml:space="preserve">инжекция. </w:t>
-      </w:r>
-      <w:r>
-        <w:t>Алгоритъмът</w:t>
-      </w:r>
-      <w:r>
-        <w:t xml:space="preserve"> </w:t>
-      </w:r>
-      <w:r>
-        <w:t>ни я разграничава</w:t>
-      </w:r>
-      <w:r>
-        <w:t xml:space="preserve"> от останалите типове и </w:t>
-      </w:r>
-      <w:r>
-        <w:t>освен това е по-бърз от други такива, които използват същия алгоритъм за разпознаване на шаблони на Ахо-Корасик.</w:t>
-      </w:r>
-    </w:p>
-    <w:p>
-      <w:pPr>
-        <w:pStyle w:val="DoplomnaBody"/>
-      </w:pPr>
-      <w:r>
-        <w:t xml:space="preserve">Като предстояща работа по темата бихме посочили анализ и на други типове аномалии в потребителското поведение, като например изпращане на твърде много заявки към нашия сървър за кратко време( до 1 секунда). Това например би било индикация за намерението на съответния потребител да </w:t>
-      </w:r>
-      <w:r>
-        <w:lastRenderedPageBreak/>
-        <w:t xml:space="preserve">извърши нередности със системата и в частност атака от тип </w:t>
-      </w:r>
-      <w:r>
-        <w:rPr>
-          <w:lang w:val="en-US"/>
-        </w:rPr>
-        <w:t xml:space="preserve">SQL </w:t>
-      </w:r>
-      <w:r>
         <w:t>инжекция. Има още много примери за евентуални аномалии в потребителската дейност, но те са в рамките на предположенията и засега няма реално разглеждане за тях. Именно това ще бъде налично в следващата версия на дипломната работа. Засега обаче представеният документ изпълнява поставените задачи</w:t>
       </w:r>
       <w:r>
@@ -24281,11 +24514,7 @@
     </w:p>
     <w:p>
       <w:pPr>
-        <w:pStyle w:val="DiplomnaSubheading"/>
-        <w:numPr>
-          <w:ilvl w:val="1"/>
-          <w:numId w:val="27"/>
-        </w:numPr>
+        <w:pStyle w:val="DiplomnaSubSubHeading"/>
       </w:pPr>
       <w:r>
         <w:t>Приложение 1: Инсталиране на примерния инструмент</w:t>
@@ -24293,11 +24522,7 @@
     </w:p>
     <w:p>
       <w:pPr>
-        <w:pStyle w:val="DiplomnaSubheading"/>
-        <w:numPr>
-          <w:ilvl w:val="1"/>
-          <w:numId w:val="27"/>
-        </w:numPr>
+        <w:pStyle w:val="DiplomnaSubSubHeading"/>
       </w:pPr>
       <w:r>
         <w:t>Приложение 2: Добавяне на шаблон или ключова дума към тестовите данни</w:t>
@@ -25321,7 +25546,7 @@
 
 <file path=word/comments.xml><?xml version="1.0" encoding="utf-8"?>
 <w:comments xmlns:wpc="http://schemas.microsoft.com/office/word/2010/wordprocessingCanvas" xmlns:mc="http://schemas.openxmlformats.org/markup-compatibility/2006" xmlns:o="urn:schemas-microsoft-com:office:office" xmlns:r="http://schemas.openxmlformats.org/officeDocument/2006/relationships" xmlns:m="http://schemas.openxmlformats.org/officeDocument/2006/math" xmlns:v="urn:schemas-microsoft-com:vml" xmlns:wp14="http://schemas.microsoft.com/office/word/2010/wordprocessingDrawing" xmlns:wp="http://schemas.openxmlformats.org/drawingml/2006/wordprocessingDrawing" xmlns:w10="urn:schemas-microsoft-com:office:word" xmlns:w="http://schemas.openxmlformats.org/wordprocessingml/2006/main" xmlns:w14="http://schemas.microsoft.com/office/word/2010/wordml" xmlns:wpg="http://schemas.microsoft.com/office/word/2010/wordprocessingGroup" xmlns:wpi="http://schemas.microsoft.com/office/word/2010/wordprocessingInk" xmlns:wne="http://schemas.microsoft.com/office/word/2006/wordml" xmlns:wps="http://schemas.microsoft.com/office/word/2010/wordprocessingShape" mc:Ignorable="w14 wp14">
-  <w:comment w:id="1" w:author="aldi" w:date="2015-06-16T08:21:00Z" w:initials="a">
+  <w:comment w:id="0" w:author="aldi" w:date="2015-06-16T08:21:00Z" w:initials="a">
     <w:p>
       <w:pPr>
         <w:pStyle w:val="CommentText"/>
@@ -25337,7 +25562,7 @@
       </w:r>
     </w:p>
   </w:comment>
-  <w:comment w:id="3" w:author="aldi" w:date="2015-06-14T22:26:00Z" w:initials="a">
+  <w:comment w:id="2" w:author="aldi" w:date="2015-06-14T22:26:00Z" w:initials="a">
     <w:p>
       <w:pPr>
         <w:pStyle w:val="CommentText"/>
@@ -25350,6 +25575,22 @@
       </w:r>
       <w:r>
         <w:t>Това го съкрати малко и го сложи в предния параграф, където за първи път споменаваш думат „сървър“.</w:t>
+      </w:r>
+    </w:p>
+  </w:comment>
+  <w:comment w:id="45" w:author="aldi" w:date="2015-06-12T16:20:00Z" w:initials="a">
+    <w:p>
+      <w:pPr>
+        <w:pStyle w:val="CommentText"/>
+      </w:pPr>
+      <w:r>
+        <w:rPr>
+          <w:rStyle w:val="CommentReference"/>
+        </w:rPr>
+        <w:annotationRef/>
+      </w:r>
+      <w:r>
+        <w:t>Копирай си задачите от предложението заДР</w:t>
       </w:r>
     </w:p>
   </w:comment>
@@ -25365,11 +25606,11 @@
         <w:annotationRef/>
       </w:r>
       <w:r>
-        <w:t>Копирай си задачите от предложението заДР</w:t>
+        <w:t>Тук трябва да се напише поотделно за всяка глава какво включва.</w:t>
       </w:r>
     </w:p>
   </w:comment>
-  <w:comment w:id="47" w:author="aldi" w:date="2015-06-12T16:20:00Z" w:initials="a">
+  <w:comment w:id="248" w:author="aldi" w:date="2015-06-12T16:20:00Z" w:initials="a">
     <w:p>
       <w:pPr>
         <w:pStyle w:val="CommentText"/>
@@ -25381,27 +25622,11 @@
         <w:annotationRef/>
       </w:r>
       <w:r>
-        <w:t>Тук трябва да се напише поотделно за всяка глава какво включва.</w:t>
+        <w:t>Сложи тези имена в едно встъпително изречение и дай цитат.</w:t>
       </w:r>
     </w:p>
   </w:comment>
-  <w:comment w:id="219" w:author="aldi" w:date="2015-06-12T16:20:00Z" w:initials="a">
-    <w:p>
-      <w:pPr>
-        <w:pStyle w:val="CommentText"/>
-      </w:pPr>
-      <w:r>
-        <w:rPr>
-          <w:rStyle w:val="CommentReference"/>
-        </w:rPr>
-        <w:annotationRef/>
-      </w:r>
-      <w:r>
-        <w:t>Сложи тези имена в едно встъпително изречение и дай цитат.</w:t>
-      </w:r>
-    </w:p>
-  </w:comment>
-  <w:comment w:id="251" w:author="aldi" w:date="2015-06-16T08:44:00Z" w:initials="a">
+  <w:comment w:id="280" w:author="aldi" w:date="2015-06-16T08:44:00Z" w:initials="a">
     <w:p>
       <w:pPr>
         <w:pStyle w:val="CommentText"/>
@@ -30753,7 +30978,7 @@
   <a:extraClrSchemeLst/>
   <a:extLst>
     <a:ext uri="{05A4C25C-085E-4340-85A3-A5531E510DB2}">
-      <thm15:themeFamily xmlns:thm15="http://schemas.microsoft.com/office/thememl/2012/main" xmlns="" name="Office Theme" id="{62F939B6-93AF-4DB8-9C6B-D6C7DFDC589F}" vid="{4A3C46E8-61CC-4603-A589-7422A47A8E4A}"/>
+      <thm15:themeFamily xmlns="" xmlns:thm15="http://schemas.microsoft.com/office/thememl/2012/main" name="Office Theme" id="{62F939B6-93AF-4DB8-9C6B-D6C7DFDC589F}" vid="{4A3C46E8-61CC-4603-A589-7422A47A8E4A}"/>
     </a:ext>
   </a:extLst>
 </a:theme>
@@ -30764,7 +30989,7 @@
 </file>
 
 <file path=customXml/itemProps1.xml><?xml version="1.0" encoding="utf-8"?>
-<ds:datastoreItem xmlns:ds="http://schemas.openxmlformats.org/officeDocument/2006/customXml" ds:itemID="{5090446A-1363-4B2B-A9C7-0E7E2BE75D8C}">
+<ds:datastoreItem xmlns:ds="http://schemas.openxmlformats.org/officeDocument/2006/customXml" ds:itemID="{E781F01C-2DEC-40FE-B349-C52B79A5EE63}">
   <ds:schemaRefs>
     <ds:schemaRef ds:uri="http://schemas.openxmlformats.org/officeDocument/2006/bibliography"/>
   </ds:schemaRefs>

</xml_diff>